<commit_message>
the table of contents
</commit_message>
<xml_diff>
--- a/Info.docx
+++ b/Info.docx
@@ -2,6 +2,689 @@
 <file path=word/document.xml><?xml version="1.0" encoding="utf-8"?>
 <w:document xmlns:wpc="http://schemas.microsoft.com/office/word/2010/wordprocessingCanvas" xmlns:cx="http://schemas.microsoft.com/office/drawing/2014/chartex" xmlns:cx1="http://schemas.microsoft.com/office/drawing/2015/9/8/chartex" xmlns:cx2="http://schemas.microsoft.com/office/drawing/2015/10/21/chartex" xmlns:cx3="http://schemas.microsoft.com/office/drawing/2016/5/9/chartex" xmlns:cx4="http://schemas.microsoft.com/office/drawing/2016/5/10/chartex" xmlns:cx5="http://schemas.microsoft.com/office/drawing/2016/5/11/chartex" xmlns:cx6="http://schemas.microsoft.com/office/drawing/2016/5/12/chartex" xmlns:cx7="http://schemas.microsoft.com/office/drawing/2016/5/13/chartex" xmlns:cx8="http://schemas.microsoft.com/office/drawing/2016/5/14/chartex" xmlns:mc="http://schemas.openxmlformats.org/markup-compatibility/2006" xmlns:aink="http://schemas.microsoft.com/office/drawing/2016/ink" xmlns:am3d="http://schemas.microsoft.com/office/drawing/2017/model3d" xmlns:o="urn:schemas-microsoft-com:office:office" xmlns:oel="http://schemas.microsoft.com/office/2019/extlst" xmlns:r="http://schemas.openxmlformats.org/officeDocument/2006/relationships" xmlns:m="http://schemas.openxmlformats.org/officeDocument/2006/math" xmlns:v="urn:schemas-microsoft-com:vml" xmlns:wp14="http://schemas.microsoft.com/office/word/2010/wordprocessingDrawing" xmlns:wp="http://schemas.openxmlformats.org/drawingml/2006/wordprocessingDrawing" xmlns:w10="urn:schemas-microsoft-com:office:word" xmlns:w="http://schemas.openxmlformats.org/wordprocessingml/2006/main" xmlns:w14="http://schemas.microsoft.com/office/word/2010/wordml" xmlns:w15="http://schemas.microsoft.com/office/word/2012/wordml" xmlns:w16cex="http://schemas.microsoft.com/office/word/2018/wordml/cex" xmlns:w16cid="http://schemas.microsoft.com/office/word/2016/wordml/cid" xmlns:w16="http://schemas.microsoft.com/office/word/2018/wordml" xmlns:w16du="http://schemas.microsoft.com/office/word/2023/wordml/word16du" xmlns:w16sdtdh="http://schemas.microsoft.com/office/word/2020/wordml/sdtdatahash" xmlns:w16sdtfl="http://schemas.microsoft.com/office/word/2024/wordml/sdtformatlock" xmlns:w16se="http://schemas.microsoft.com/office/word/2015/wordml/symex" xmlns:wpg="http://schemas.microsoft.com/office/word/2010/wordprocessingGroup" xmlns:wpi="http://schemas.microsoft.com/office/word/2010/wordprocessingInk" xmlns:wne="http://schemas.microsoft.com/office/word/2006/wordml" xmlns:wps="http://schemas.microsoft.com/office/word/2010/wordprocessingShape" mc:Ignorable="w14 w15 w16se w16cid w16 w16cex w16sdtdh w16sdtfl w16du wp14">
   <w:body>
+    <w:bookmarkStart w:id="0" w:name="_Toc216683430" w:displacedByCustomXml="next"/>
+    <w:sdt>
+      <w:sdtPr>
+        <w:rPr>
+          <w:rFonts w:asciiTheme="minorHAnsi" w:eastAsiaTheme="minorHAnsi" w:hAnsiTheme="minorHAnsi" w:cstheme="minorBidi"/>
+          <w:b/>
+          <w:bCs/>
+          <w:color w:val="auto"/>
+          <w:kern w:val="2"/>
+          <w:sz w:val="28"/>
+          <w:szCs w:val="28"/>
+          <w:lang w:eastAsia="en-US"/>
+          <w14:ligatures w14:val="standardContextual"/>
+        </w:rPr>
+        <w:id w:val="-1511438142"/>
+        <w:docPartObj>
+          <w:docPartGallery w:val="Table of Contents"/>
+          <w:docPartUnique/>
+        </w:docPartObj>
+      </w:sdtPr>
+      <w:sdtEndPr>
+        <w:rPr>
+          <w:sz w:val="24"/>
+          <w:szCs w:val="24"/>
+        </w:rPr>
+      </w:sdtEndPr>
+      <w:sdtContent>
+        <w:p>
+          <w:pPr>
+            <w:pStyle w:val="ae"/>
+            <w:jc w:val="center"/>
+            <w:rPr>
+              <w:rFonts w:ascii="Times New Roman" w:hAnsi="Times New Roman" w:cs="Times New Roman"/>
+              <w:b/>
+              <w:bCs/>
+              <w:color w:val="000000" w:themeColor="text1"/>
+            </w:rPr>
+          </w:pPr>
+          <w:r>
+            <w:rPr>
+              <w:rFonts w:ascii="Times New Roman" w:hAnsi="Times New Roman" w:cs="Times New Roman"/>
+              <w:b/>
+              <w:bCs/>
+              <w:color w:val="000000" w:themeColor="text1"/>
+            </w:rPr>
+            <w:t>Оглавление</w:t>
+          </w:r>
+        </w:p>
+        <w:p>
+          <w:pPr>
+            <w:pStyle w:val="11"/>
+            <w:tabs>
+              <w:tab w:val="right" w:leader="dot" w:pos="9345"/>
+            </w:tabs>
+            <w:rPr>
+              <w:rFonts w:ascii="Times New Roman" w:eastAsiaTheme="minorEastAsia" w:hAnsi="Times New Roman" w:cs="Times New Roman"/>
+              <w:noProof/>
+              <w:lang w:eastAsia="ru-RU"/>
+            </w:rPr>
+          </w:pPr>
+          <w:r>
+            <w:rPr>
+              <w:rFonts w:ascii="Times New Roman" w:hAnsi="Times New Roman" w:cs="Times New Roman"/>
+              <w:color w:val="000000" w:themeColor="text1"/>
+              <w:sz w:val="28"/>
+              <w:szCs w:val="28"/>
+            </w:rPr>
+            <w:fldChar w:fldCharType="begin"/>
+          </w:r>
+          <w:r>
+            <w:rPr>
+              <w:rFonts w:ascii="Times New Roman" w:hAnsi="Times New Roman" w:cs="Times New Roman"/>
+              <w:color w:val="000000" w:themeColor="text1"/>
+              <w:sz w:val="28"/>
+              <w:szCs w:val="28"/>
+            </w:rPr>
+            <w:instrText xml:space="preserve"> TOC \o "1-3" \h \z \u </w:instrText>
+          </w:r>
+          <w:r>
+            <w:rPr>
+              <w:rFonts w:ascii="Times New Roman" w:hAnsi="Times New Roman" w:cs="Times New Roman"/>
+              <w:color w:val="000000" w:themeColor="text1"/>
+              <w:sz w:val="28"/>
+              <w:szCs w:val="28"/>
+            </w:rPr>
+            <w:fldChar w:fldCharType="separate"/>
+          </w:r>
+          <w:hyperlink w:anchor="_Toc216683430" w:history="1">
+            <w:r>
+              <w:rPr>
+                <w:rStyle w:val="af"/>
+                <w:rFonts w:ascii="Times New Roman" w:hAnsi="Times New Roman" w:cs="Times New Roman"/>
+                <w:b/>
+                <w:bCs/>
+                <w:noProof/>
+              </w:rPr>
+              <w:t>ВВЕДЕНИЕ</w:t>
+            </w:r>
+            <w:r>
+              <w:rPr>
+                <w:rFonts w:ascii="Times New Roman" w:hAnsi="Times New Roman" w:cs="Times New Roman"/>
+                <w:noProof/>
+                <w:webHidden/>
+              </w:rPr>
+              <w:tab/>
+            </w:r>
+            <w:r>
+              <w:rPr>
+                <w:rFonts w:ascii="Times New Roman" w:hAnsi="Times New Roman" w:cs="Times New Roman"/>
+                <w:noProof/>
+                <w:webHidden/>
+              </w:rPr>
+              <w:fldChar w:fldCharType="begin"/>
+            </w:r>
+            <w:r>
+              <w:rPr>
+                <w:rFonts w:ascii="Times New Roman" w:hAnsi="Times New Roman" w:cs="Times New Roman"/>
+                <w:noProof/>
+                <w:webHidden/>
+              </w:rPr>
+              <w:instrText xml:space="preserve"> PAGEREF _Toc216683430 \h </w:instrText>
+            </w:r>
+            <w:r>
+              <w:rPr>
+                <w:rFonts w:ascii="Times New Roman" w:hAnsi="Times New Roman" w:cs="Times New Roman"/>
+                <w:noProof/>
+                <w:webHidden/>
+              </w:rPr>
+            </w:r>
+            <w:r>
+              <w:rPr>
+                <w:rFonts w:ascii="Times New Roman" w:hAnsi="Times New Roman" w:cs="Times New Roman"/>
+                <w:noProof/>
+                <w:webHidden/>
+              </w:rPr>
+              <w:fldChar w:fldCharType="separate"/>
+            </w:r>
+            <w:r>
+              <w:rPr>
+                <w:rFonts w:ascii="Times New Roman" w:hAnsi="Times New Roman" w:cs="Times New Roman"/>
+                <w:noProof/>
+                <w:webHidden/>
+              </w:rPr>
+              <w:t>3</w:t>
+            </w:r>
+            <w:r>
+              <w:rPr>
+                <w:rFonts w:ascii="Times New Roman" w:hAnsi="Times New Roman" w:cs="Times New Roman"/>
+                <w:noProof/>
+                <w:webHidden/>
+              </w:rPr>
+              <w:fldChar w:fldCharType="end"/>
+            </w:r>
+          </w:hyperlink>
+        </w:p>
+        <w:p>
+          <w:pPr>
+            <w:pStyle w:val="11"/>
+            <w:tabs>
+              <w:tab w:val="right" w:leader="dot" w:pos="9345"/>
+            </w:tabs>
+            <w:rPr>
+              <w:rFonts w:ascii="Times New Roman" w:eastAsiaTheme="minorEastAsia" w:hAnsi="Times New Roman" w:cs="Times New Roman"/>
+              <w:noProof/>
+              <w:lang w:eastAsia="ru-RU"/>
+            </w:rPr>
+          </w:pPr>
+          <w:hyperlink w:anchor="_Toc216683431" w:history="1">
+            <w:r>
+              <w:rPr>
+                <w:rStyle w:val="af"/>
+                <w:rFonts w:ascii="Times New Roman" w:hAnsi="Times New Roman" w:cs="Times New Roman"/>
+                <w:b/>
+                <w:bCs/>
+                <w:noProof/>
+              </w:rPr>
+              <w:t>1 АНАЛИЗ ПРЕДМЕТНОЙ ОБЛАСТИ И ПРОЕКТИРОВАНИЕ</w:t>
+            </w:r>
+            <w:r>
+              <w:rPr>
+                <w:rFonts w:ascii="Times New Roman" w:hAnsi="Times New Roman" w:cs="Times New Roman"/>
+                <w:noProof/>
+                <w:webHidden/>
+              </w:rPr>
+              <w:tab/>
+            </w:r>
+          </w:hyperlink>
+          <w:r>
+            <w:t>5</w:t>
+          </w:r>
+        </w:p>
+        <w:p>
+          <w:pPr>
+            <w:pStyle w:val="23"/>
+            <w:tabs>
+              <w:tab w:val="right" w:leader="dot" w:pos="9345"/>
+            </w:tabs>
+            <w:rPr>
+              <w:rFonts w:ascii="Times New Roman" w:eastAsiaTheme="minorEastAsia" w:hAnsi="Times New Roman" w:cs="Times New Roman"/>
+              <w:noProof/>
+              <w:lang w:eastAsia="ru-RU"/>
+            </w:rPr>
+          </w:pPr>
+          <w:hyperlink w:anchor="_Toc216683432" w:history="1">
+            <w:r>
+              <w:rPr>
+                <w:rStyle w:val="af"/>
+                <w:rFonts w:ascii="Times New Roman" w:hAnsi="Times New Roman" w:cs="Times New Roman"/>
+                <w:b/>
+                <w:bCs/>
+                <w:noProof/>
+              </w:rPr>
+              <w:t>1.1 Постановка задачи.</w:t>
+            </w:r>
+            <w:r>
+              <w:rPr>
+                <w:rFonts w:ascii="Times New Roman" w:hAnsi="Times New Roman" w:cs="Times New Roman"/>
+                <w:noProof/>
+                <w:webHidden/>
+              </w:rPr>
+              <w:tab/>
+            </w:r>
+            <w:r>
+              <w:rPr>
+                <w:rFonts w:ascii="Times New Roman" w:hAnsi="Times New Roman" w:cs="Times New Roman"/>
+                <w:noProof/>
+                <w:webHidden/>
+              </w:rPr>
+              <w:t>5</w:t>
+            </w:r>
+          </w:hyperlink>
+        </w:p>
+        <w:p>
+          <w:pPr>
+            <w:pStyle w:val="23"/>
+            <w:tabs>
+              <w:tab w:val="right" w:leader="dot" w:pos="9345"/>
+            </w:tabs>
+            <w:rPr>
+              <w:rFonts w:ascii="Times New Roman" w:eastAsiaTheme="minorEastAsia" w:hAnsi="Times New Roman" w:cs="Times New Roman"/>
+              <w:noProof/>
+              <w:lang w:eastAsia="ru-RU"/>
+            </w:rPr>
+          </w:pPr>
+          <w:hyperlink w:anchor="_Toc216683433" w:history="1">
+            <w:r>
+              <w:rPr>
+                <w:rStyle w:val="af"/>
+                <w:rFonts w:ascii="Times New Roman" w:hAnsi="Times New Roman" w:cs="Times New Roman"/>
+                <w:b/>
+                <w:bCs/>
+                <w:noProof/>
+              </w:rPr>
+              <w:t>1.2 Анализ бизнес-процессов предметной области.</w:t>
+            </w:r>
+            <w:r>
+              <w:rPr>
+                <w:rFonts w:ascii="Times New Roman" w:hAnsi="Times New Roman" w:cs="Times New Roman"/>
+                <w:noProof/>
+                <w:webHidden/>
+              </w:rPr>
+              <w:tab/>
+            </w:r>
+            <w:r>
+              <w:rPr>
+                <w:rFonts w:ascii="Times New Roman" w:hAnsi="Times New Roman" w:cs="Times New Roman"/>
+                <w:noProof/>
+                <w:webHidden/>
+              </w:rPr>
+              <w:t>5</w:t>
+            </w:r>
+          </w:hyperlink>
+        </w:p>
+        <w:p>
+          <w:pPr>
+            <w:pStyle w:val="23"/>
+            <w:tabs>
+              <w:tab w:val="right" w:leader="dot" w:pos="9345"/>
+            </w:tabs>
+            <w:rPr>
+              <w:rFonts w:ascii="Times New Roman" w:eastAsiaTheme="minorEastAsia" w:hAnsi="Times New Roman" w:cs="Times New Roman"/>
+              <w:noProof/>
+              <w:lang w:eastAsia="ru-RU"/>
+            </w:rPr>
+          </w:pPr>
+          <w:hyperlink w:anchor="_Toc216683434" w:history="1">
+            <w:r>
+              <w:rPr>
+                <w:rStyle w:val="af"/>
+                <w:rFonts w:ascii="Times New Roman" w:hAnsi="Times New Roman" w:cs="Times New Roman"/>
+                <w:b/>
+                <w:bCs/>
+                <w:noProof/>
+              </w:rPr>
+              <w:t>1.3 Входная и выходная информация и документация.</w:t>
+            </w:r>
+            <w:r>
+              <w:rPr>
+                <w:rFonts w:ascii="Times New Roman" w:hAnsi="Times New Roman" w:cs="Times New Roman"/>
+                <w:noProof/>
+                <w:webHidden/>
+              </w:rPr>
+              <w:tab/>
+            </w:r>
+            <w:r>
+              <w:rPr>
+                <w:rFonts w:ascii="Times New Roman" w:hAnsi="Times New Roman" w:cs="Times New Roman"/>
+                <w:noProof/>
+                <w:webHidden/>
+              </w:rPr>
+              <w:t>7</w:t>
+            </w:r>
+          </w:hyperlink>
+        </w:p>
+        <w:p>
+          <w:pPr>
+            <w:pStyle w:val="11"/>
+            <w:tabs>
+              <w:tab w:val="right" w:leader="dot" w:pos="9345"/>
+            </w:tabs>
+            <w:rPr>
+              <w:rFonts w:ascii="Times New Roman" w:eastAsiaTheme="minorEastAsia" w:hAnsi="Times New Roman" w:cs="Times New Roman"/>
+              <w:noProof/>
+              <w:lang w:eastAsia="ru-RU"/>
+            </w:rPr>
+          </w:pPr>
+          <w:hyperlink w:anchor="_Toc216683435" w:history="1">
+            <w:r>
+              <w:rPr>
+                <w:rStyle w:val="af"/>
+                <w:rFonts w:ascii="Times New Roman" w:hAnsi="Times New Roman" w:cs="Times New Roman"/>
+                <w:b/>
+                <w:bCs/>
+                <w:noProof/>
+              </w:rPr>
+              <w:t>2. ПРОЕКТИРОВАНИЕ СТРУКТУР ХРАНЕНИЯ И ДВИЖЕНИЯ ИНФОРМАЦИИ</w:t>
+            </w:r>
+            <w:r>
+              <w:rPr>
+                <w:rFonts w:ascii="Times New Roman" w:hAnsi="Times New Roman" w:cs="Times New Roman"/>
+                <w:noProof/>
+                <w:webHidden/>
+              </w:rPr>
+              <w:tab/>
+            </w:r>
+            <w:r>
+              <w:rPr>
+                <w:rFonts w:ascii="Times New Roman" w:hAnsi="Times New Roman" w:cs="Times New Roman"/>
+                <w:noProof/>
+                <w:webHidden/>
+              </w:rPr>
+              <w:t>8</w:t>
+            </w:r>
+          </w:hyperlink>
+        </w:p>
+        <w:p>
+          <w:pPr>
+            <w:pStyle w:val="23"/>
+            <w:tabs>
+              <w:tab w:val="right" w:leader="dot" w:pos="9345"/>
+            </w:tabs>
+            <w:rPr>
+              <w:rFonts w:ascii="Times New Roman" w:eastAsiaTheme="minorEastAsia" w:hAnsi="Times New Roman" w:cs="Times New Roman"/>
+              <w:noProof/>
+              <w:lang w:eastAsia="ru-RU"/>
+            </w:rPr>
+          </w:pPr>
+          <w:hyperlink w:anchor="_Toc216683436" w:history="1">
+            <w:r>
+              <w:rPr>
+                <w:rStyle w:val="af"/>
+                <w:rFonts w:ascii="Times New Roman" w:hAnsi="Times New Roman" w:cs="Times New Roman"/>
+                <w:b/>
+                <w:bCs/>
+                <w:noProof/>
+              </w:rPr>
+              <w:t>2.1 Реализация справочников, документов, регистров</w:t>
+            </w:r>
+            <w:r>
+              <w:rPr>
+                <w:rFonts w:ascii="Times New Roman" w:hAnsi="Times New Roman" w:cs="Times New Roman"/>
+                <w:noProof/>
+                <w:webHidden/>
+              </w:rPr>
+              <w:tab/>
+            </w:r>
+            <w:r>
+              <w:rPr>
+                <w:rFonts w:ascii="Times New Roman" w:hAnsi="Times New Roman" w:cs="Times New Roman"/>
+                <w:noProof/>
+                <w:webHidden/>
+              </w:rPr>
+              <w:t>8</w:t>
+            </w:r>
+          </w:hyperlink>
+        </w:p>
+        <w:p>
+          <w:pPr>
+            <w:pStyle w:val="11"/>
+            <w:tabs>
+              <w:tab w:val="right" w:leader="dot" w:pos="9345"/>
+            </w:tabs>
+            <w:rPr>
+              <w:rFonts w:ascii="Times New Roman" w:eastAsiaTheme="minorEastAsia" w:hAnsi="Times New Roman" w:cs="Times New Roman"/>
+              <w:noProof/>
+              <w:lang w:eastAsia="ru-RU"/>
+            </w:rPr>
+          </w:pPr>
+          <w:hyperlink w:anchor="_Toc216683437" w:history="1">
+            <w:r>
+              <w:rPr>
+                <w:rStyle w:val="af"/>
+                <w:rFonts w:ascii="Times New Roman" w:hAnsi="Times New Roman" w:cs="Times New Roman"/>
+                <w:b/>
+                <w:bCs/>
+                <w:noProof/>
+              </w:rPr>
+              <w:t>3. ПРОЕКТИРОВАНИЕ ФОРМ И ОТЧЁТОВ</w:t>
+            </w:r>
+            <w:r>
+              <w:rPr>
+                <w:rFonts w:ascii="Times New Roman" w:hAnsi="Times New Roman" w:cs="Times New Roman"/>
+                <w:noProof/>
+                <w:webHidden/>
+              </w:rPr>
+              <w:tab/>
+            </w:r>
+            <w:r>
+              <w:rPr>
+                <w:rFonts w:ascii="Times New Roman" w:hAnsi="Times New Roman" w:cs="Times New Roman"/>
+                <w:noProof/>
+                <w:webHidden/>
+              </w:rPr>
+              <w:t>27</w:t>
+            </w:r>
+          </w:hyperlink>
+        </w:p>
+        <w:p>
+          <w:pPr>
+            <w:pStyle w:val="11"/>
+            <w:tabs>
+              <w:tab w:val="right" w:leader="dot" w:pos="9345"/>
+            </w:tabs>
+            <w:rPr>
+              <w:rFonts w:ascii="Times New Roman" w:eastAsiaTheme="minorEastAsia" w:hAnsi="Times New Roman" w:cs="Times New Roman"/>
+              <w:noProof/>
+              <w:lang w:eastAsia="ru-RU"/>
+            </w:rPr>
+          </w:pPr>
+          <w:hyperlink w:anchor="_Toc216683438" w:history="1">
+            <w:r>
+              <w:rPr>
+                <w:rStyle w:val="af"/>
+                <w:rFonts w:ascii="Times New Roman" w:hAnsi="Times New Roman" w:cs="Times New Roman"/>
+                <w:b/>
+                <w:bCs/>
+                <w:noProof/>
+              </w:rPr>
+              <w:t>4. РЕАЛИЗАЦИЯ ДОПОЛНИТЕЛЬНЫХ ВОЗМОЖНОСТЕЙ</w:t>
+            </w:r>
+            <w:r>
+              <w:rPr>
+                <w:rFonts w:ascii="Times New Roman" w:hAnsi="Times New Roman" w:cs="Times New Roman"/>
+                <w:noProof/>
+                <w:webHidden/>
+              </w:rPr>
+              <w:tab/>
+            </w:r>
+            <w:r>
+              <w:rPr>
+                <w:rFonts w:ascii="Times New Roman" w:hAnsi="Times New Roman" w:cs="Times New Roman"/>
+                <w:noProof/>
+                <w:webHidden/>
+              </w:rPr>
+              <w:t>30</w:t>
+            </w:r>
+          </w:hyperlink>
+        </w:p>
+        <w:p>
+          <w:pPr>
+            <w:pStyle w:val="23"/>
+            <w:tabs>
+              <w:tab w:val="right" w:leader="dot" w:pos="9345"/>
+            </w:tabs>
+            <w:rPr>
+              <w:rFonts w:ascii="Times New Roman" w:eastAsiaTheme="minorEastAsia" w:hAnsi="Times New Roman" w:cs="Times New Roman"/>
+              <w:noProof/>
+              <w:lang w:eastAsia="ru-RU"/>
+            </w:rPr>
+          </w:pPr>
+          <w:hyperlink w:anchor="_Toc216683439" w:history="1">
+            <w:r>
+              <w:rPr>
+                <w:rStyle w:val="af"/>
+                <w:rFonts w:ascii="Times New Roman" w:hAnsi="Times New Roman" w:cs="Times New Roman"/>
+                <w:b/>
+                <w:bCs/>
+                <w:noProof/>
+              </w:rPr>
+              <w:t>4.1 Реализация прочих компонентов информационной системы</w:t>
+            </w:r>
+            <w:r>
+              <w:rPr>
+                <w:rFonts w:ascii="Times New Roman" w:hAnsi="Times New Roman" w:cs="Times New Roman"/>
+                <w:noProof/>
+                <w:webHidden/>
+              </w:rPr>
+              <w:tab/>
+            </w:r>
+            <w:r>
+              <w:rPr>
+                <w:rFonts w:ascii="Times New Roman" w:hAnsi="Times New Roman" w:cs="Times New Roman"/>
+                <w:noProof/>
+                <w:webHidden/>
+              </w:rPr>
+              <w:t>30</w:t>
+            </w:r>
+          </w:hyperlink>
+        </w:p>
+        <w:p>
+          <w:pPr>
+            <w:pStyle w:val="11"/>
+            <w:tabs>
+              <w:tab w:val="right" w:leader="dot" w:pos="9345"/>
+            </w:tabs>
+            <w:rPr>
+              <w:rFonts w:ascii="Times New Roman" w:eastAsiaTheme="minorEastAsia" w:hAnsi="Times New Roman" w:cs="Times New Roman"/>
+              <w:noProof/>
+              <w:lang w:eastAsia="ru-RU"/>
+            </w:rPr>
+          </w:pPr>
+          <w:hyperlink w:anchor="_Toc216683440" w:history="1">
+            <w:r>
+              <w:rPr>
+                <w:rStyle w:val="af"/>
+                <w:rFonts w:ascii="Times New Roman" w:hAnsi="Times New Roman" w:cs="Times New Roman"/>
+                <w:b/>
+                <w:bCs/>
+                <w:noProof/>
+              </w:rPr>
+              <w:t>ЗАКЛЮЧЕНИЕ</w:t>
+            </w:r>
+            <w:r>
+              <w:rPr>
+                <w:rFonts w:ascii="Times New Roman" w:hAnsi="Times New Roman" w:cs="Times New Roman"/>
+                <w:noProof/>
+                <w:webHidden/>
+              </w:rPr>
+              <w:tab/>
+            </w:r>
+            <w:r>
+              <w:rPr>
+                <w:rFonts w:ascii="Times New Roman" w:hAnsi="Times New Roman" w:cs="Times New Roman"/>
+                <w:noProof/>
+                <w:webHidden/>
+              </w:rPr>
+              <w:t>33</w:t>
+            </w:r>
+          </w:hyperlink>
+        </w:p>
+        <w:p>
+          <w:pPr>
+            <w:pStyle w:val="11"/>
+            <w:tabs>
+              <w:tab w:val="right" w:leader="dot" w:pos="9345"/>
+            </w:tabs>
+            <w:rPr>
+              <w:rFonts w:ascii="Times New Roman" w:eastAsiaTheme="minorEastAsia" w:hAnsi="Times New Roman" w:cs="Times New Roman"/>
+              <w:noProof/>
+              <w:lang w:eastAsia="ru-RU"/>
+            </w:rPr>
+          </w:pPr>
+          <w:hyperlink w:anchor="_Toc216683441" w:history="1">
+            <w:r>
+              <w:rPr>
+                <w:rStyle w:val="af"/>
+                <w:rFonts w:ascii="Times New Roman" w:hAnsi="Times New Roman" w:cs="Times New Roman"/>
+                <w:b/>
+                <w:bCs/>
+                <w:noProof/>
+              </w:rPr>
+              <w:t>СПИСОК ИСПОЛЬЗОВАННЫХ ИСТОЧНИКОВ</w:t>
+            </w:r>
+            <w:r>
+              <w:rPr>
+                <w:rFonts w:ascii="Times New Roman" w:hAnsi="Times New Roman" w:cs="Times New Roman"/>
+                <w:noProof/>
+                <w:webHidden/>
+              </w:rPr>
+              <w:tab/>
+            </w:r>
+            <w:r>
+              <w:rPr>
+                <w:rFonts w:ascii="Times New Roman" w:hAnsi="Times New Roman" w:cs="Times New Roman"/>
+                <w:noProof/>
+                <w:webHidden/>
+              </w:rPr>
+              <w:t>34</w:t>
+            </w:r>
+          </w:hyperlink>
+        </w:p>
+        <w:p>
+          <w:pPr>
+            <w:pStyle w:val="11"/>
+            <w:tabs>
+              <w:tab w:val="right" w:leader="dot" w:pos="9345"/>
+            </w:tabs>
+            <w:rPr>
+              <w:rFonts w:ascii="Times New Roman" w:eastAsiaTheme="minorEastAsia" w:hAnsi="Times New Roman" w:cs="Times New Roman"/>
+              <w:noProof/>
+              <w:lang w:eastAsia="ru-RU"/>
+            </w:rPr>
+          </w:pPr>
+          <w:hyperlink w:anchor="_Toc216683442" w:history="1">
+            <w:r>
+              <w:rPr>
+                <w:rStyle w:val="af"/>
+                <w:rFonts w:ascii="Times New Roman" w:hAnsi="Times New Roman" w:cs="Times New Roman"/>
+                <w:b/>
+                <w:bCs/>
+                <w:noProof/>
+              </w:rPr>
+              <w:t>ПРИЛОЖЕНИЯ</w:t>
+            </w:r>
+            <w:r>
+              <w:rPr>
+                <w:rFonts w:ascii="Times New Roman" w:hAnsi="Times New Roman" w:cs="Times New Roman"/>
+                <w:noProof/>
+                <w:webHidden/>
+              </w:rPr>
+              <w:tab/>
+            </w:r>
+            <w:r>
+              <w:rPr>
+                <w:rFonts w:ascii="Times New Roman" w:hAnsi="Times New Roman" w:cs="Times New Roman"/>
+                <w:noProof/>
+                <w:webHidden/>
+              </w:rPr>
+              <w:t>35</w:t>
+            </w:r>
+          </w:hyperlink>
+        </w:p>
+        <w:p>
+          <w:pPr>
+            <w:rPr>
+              <w:b/>
+              <w:bCs/>
+            </w:rPr>
+          </w:pPr>
+          <w:r>
+            <w:rPr>
+              <w:rFonts w:ascii="Times New Roman" w:hAnsi="Times New Roman" w:cs="Times New Roman"/>
+              <w:b/>
+              <w:bCs/>
+              <w:color w:val="000000" w:themeColor="text1"/>
+              <w:sz w:val="28"/>
+              <w:szCs w:val="28"/>
+            </w:rPr>
+            <w:fldChar w:fldCharType="end"/>
+          </w:r>
+        </w:p>
+      </w:sdtContent>
+    </w:sdt>
+    <w:p>
+      <w:pPr>
+        <w:rPr>
+          <w:rFonts w:ascii="Times New Roman" w:hAnsi="Times New Roman" w:cs="Times New Roman"/>
+          <w:b/>
+          <w:bCs/>
+          <w:sz w:val="28"/>
+          <w:szCs w:val="28"/>
+        </w:rPr>
+      </w:pPr>
+      <w:r>
+        <w:rPr>
+          <w:rFonts w:cs="Times New Roman"/>
+          <w:b/>
+          <w:bCs/>
+          <w:szCs w:val="28"/>
+        </w:rPr>
+        <w:br w:type="page"/>
+      </w:r>
+    </w:p>
     <w:p>
       <w:pPr>
         <w:pStyle w:val="ac"/>
@@ -15,14 +698,14 @@
           <w:szCs w:val="28"/>
         </w:rPr>
       </w:pPr>
-      <w:bookmarkStart w:id="0" w:name="_Toc216683430"/>
-      <w:r>
-        <w:rPr>
-          <w:rFonts w:cs="Times New Roman"/>
-          <w:b/>
-          <w:bCs/>
-          <w:szCs w:val="28"/>
-        </w:rPr>
+      <w:r>
+        <w:rPr>
+          <w:rFonts w:cs="Times New Roman"/>
+          <w:b/>
+          <w:bCs/>
+          <w:szCs w:val="28"/>
+        </w:rPr>
+        <w:lastRenderedPageBreak/>
         <w:t>ВВЕДЕНИЕ</w:t>
       </w:r>
       <w:bookmarkEnd w:id="0"/>
@@ -68,9 +751,9 @@
           <w:szCs w:val="32"/>
           <w:lang w:val="ru-BY"/>
         </w:rPr>
-        <w:t>Одним из эффективных инструментов автоматизации учётных и управленческих процессов в российско- и белорусскоязычной практике является платформа «1</w:t>
-      </w:r>
-      <w:proofErr w:type="gramStart"/>
+        <w:t xml:space="preserve">Одним из эффективных инструментов автоматизации учётных и управленческих процессов в российско- и </w:t>
+      </w:r>
+      <w:proofErr w:type="spellStart"/>
       <w:r>
         <w:rPr>
           <w:rFonts w:ascii="Times New Roman" w:hAnsi="Times New Roman" w:cs="Times New Roman"/>
@@ -78,9 +761,9 @@
           <w:szCs w:val="32"/>
           <w:lang w:val="ru-BY"/>
         </w:rPr>
-        <w:t>С:Предприятие</w:t>
-      </w:r>
-      <w:proofErr w:type="gramEnd"/>
+        <w:t>белорусскоязычной</w:t>
+      </w:r>
+      <w:proofErr w:type="spellEnd"/>
       <w:r>
         <w:rPr>
           <w:rFonts w:ascii="Times New Roman" w:hAnsi="Times New Roman" w:cs="Times New Roman"/>
@@ -88,21 +771,19 @@
           <w:szCs w:val="32"/>
           <w:lang w:val="ru-BY"/>
         </w:rPr>
-        <w:t xml:space="preserve"> 8.3». Данная платформа предоставляет широкие возможности для проектирования прикладных решений, ориентированных на предметную область, обеспечивает надёжное хранение данных, гибкую настройку бизнес-логики и ролевой модели доступа, а также развитые средства аналитической отчётности.</w:t>
-      </w:r>
-    </w:p>
-    <w:p>
-      <w:pPr>
-        <w:spacing w:after="0"/>
-        <w:ind w:firstLine="709"/>
-        <w:jc w:val="both"/>
+        <w:t xml:space="preserve"> практике является платформа «1</w:t>
+      </w:r>
+      <w:proofErr w:type="gramStart"/>
+      <w:r>
         <w:rPr>
           <w:rFonts w:ascii="Times New Roman" w:hAnsi="Times New Roman" w:cs="Times New Roman"/>
           <w:sz w:val="28"/>
           <w:szCs w:val="32"/>
           <w:lang w:val="ru-BY"/>
         </w:rPr>
-      </w:pPr>
+        <w:t>С:Предприятие</w:t>
+      </w:r>
+      <w:proofErr w:type="gramEnd"/>
       <w:r>
         <w:rPr>
           <w:rFonts w:ascii="Times New Roman" w:hAnsi="Times New Roman" w:cs="Times New Roman"/>
@@ -110,19 +791,21 @@
           <w:szCs w:val="32"/>
           <w:lang w:val="ru-BY"/>
         </w:rPr>
-        <w:t>Данный курсовой проект посвящён разработке конфигурации на платформе «1</w:t>
-      </w:r>
-      <w:proofErr w:type="gramStart"/>
-      <w:r>
+        <w:t xml:space="preserve"> 8.3». Данная платформа предоставляет широкие возможности для проектирования прикладных решений, ориентированных на предметную область, обеспечивает надёжное хранение данных, гибкую настройку бизнес-логики и ролевой модели доступа, а также развитые средства аналитической отчётности.</w:t>
+      </w:r>
+    </w:p>
+    <w:p>
+      <w:pPr>
+        <w:spacing w:after="0"/>
+        <w:ind w:firstLine="709"/>
+        <w:jc w:val="both"/>
         <w:rPr>
           <w:rFonts w:ascii="Times New Roman" w:hAnsi="Times New Roman" w:cs="Times New Roman"/>
           <w:sz w:val="28"/>
           <w:szCs w:val="32"/>
           <w:lang w:val="ru-BY"/>
         </w:rPr>
-        <w:t>С:Предприятие</w:t>
-      </w:r>
-      <w:proofErr w:type="gramEnd"/>
+      </w:pPr>
       <w:r>
         <w:rPr>
           <w:rFonts w:ascii="Times New Roman" w:hAnsi="Times New Roman" w:cs="Times New Roman"/>
@@ -130,21 +813,19 @@
           <w:szCs w:val="32"/>
           <w:lang w:val="ru-BY"/>
         </w:rPr>
-        <w:t xml:space="preserve"> 8.3», предназначенной для автоматизации основных процессов деятельности музея. Целью проекта является создание единой информационной системы, обеспечивающей централизованный учёт музеев, залов, экспонатов, экспозиций, посетителей, сотрудников и арендаторов, а также регистрацию финансовых операций и анализ показателей посещаемости и доходов.</w:t>
-      </w:r>
-    </w:p>
-    <w:p>
-      <w:pPr>
-        <w:spacing w:after="0"/>
-        <w:ind w:firstLine="709"/>
-        <w:jc w:val="both"/>
+        <w:t>Данный курсовой проект посвящён разработке конфигурации на платформе «1</w:t>
+      </w:r>
+      <w:proofErr w:type="gramStart"/>
+      <w:r>
         <w:rPr>
           <w:rFonts w:ascii="Times New Roman" w:hAnsi="Times New Roman" w:cs="Times New Roman"/>
           <w:sz w:val="28"/>
           <w:szCs w:val="32"/>
           <w:lang w:val="ru-BY"/>
         </w:rPr>
-      </w:pPr>
+        <w:t>С:Предприятие</w:t>
+      </w:r>
+      <w:proofErr w:type="gramEnd"/>
       <w:r>
         <w:rPr>
           <w:rFonts w:ascii="Times New Roman" w:hAnsi="Times New Roman" w:cs="Times New Roman"/>
@@ -152,7 +833,7 @@
           <w:szCs w:val="32"/>
           <w:lang w:val="ru-BY"/>
         </w:rPr>
-        <w:t>В рамках проекта реализуются справочники для хранения нормативно-справочной информации, документы для фиксации ключевых хозяйственных и управленческих операций (создание экспозиций, поступление и перемещение экспонатов, продажа билетов, оформление платежей и договоров аренды), а также регистры сведений и накопления для обеспечения целостного учёта и аналитической обработки данных. Особое внимание уделяется реализации бизнес-логики и механизмов контроля: проверке доступности экспонатов, предотвращению пересечения сроков аренды залов, корректности финансовых операций и соблюдению правил разграничения доступа пользователей.</w:t>
+        <w:t xml:space="preserve"> 8.3», предназначенной для автоматизации основных процессов деятельности музея. Целью проекта является создание единой информационной системы, обеспечивающей централизованный учёт музеев, залов, экспонатов, экспозиций, посетителей, сотрудников и арендаторов, а также регистрацию финансовых операций и анализ показателей посещаемости и доходов.</w:t>
       </w:r>
     </w:p>
     <w:p>
@@ -174,15 +855,37 @@
           <w:szCs w:val="32"/>
           <w:lang w:val="ru-BY"/>
         </w:rPr>
-        <w:t xml:space="preserve">Разработанное решение направлено на повышение эффективности управления музейной деятельностью, снижение влияния человеческого фактора, обеспечение прозрачности учётных процессов и создание надёжной информационной основы для принятия управленческих решений. Внедрение </w:t>
-      </w:r>
-      <w:r>
+        <w:t>В рамках проекта реализуются справочники для хранения нормативно-справочной информации, документы для фиксации ключевых хозяйственных и управленческих операций (создание экспозиций, поступление и перемещение экспонатов, продажа билетов, оформление платежей и договоров аренды), а также регистры сведений и накопления для обеспечения целостного учёта и аналитической обработки данных. Особое внимание уделяется реализации бизнес-логики и механизмов контроля: проверке доступности экспонатов, предотвращению пересечения сроков аренды залов, корректности финансовых операций и соблюдению правил разграничения доступа пользователей.</w:t>
+      </w:r>
+    </w:p>
+    <w:p>
+      <w:pPr>
+        <w:spacing w:after="0"/>
+        <w:ind w:firstLine="709"/>
+        <w:jc w:val="both"/>
         <w:rPr>
           <w:rFonts w:ascii="Times New Roman" w:hAnsi="Times New Roman" w:cs="Times New Roman"/>
           <w:sz w:val="28"/>
           <w:szCs w:val="32"/>
           <w:lang w:val="ru-BY"/>
         </w:rPr>
+      </w:pPr>
+      <w:r>
+        <w:rPr>
+          <w:rFonts w:ascii="Times New Roman" w:hAnsi="Times New Roman" w:cs="Times New Roman"/>
+          <w:sz w:val="28"/>
+          <w:szCs w:val="32"/>
+          <w:lang w:val="ru-BY"/>
+        </w:rPr>
+        <w:t xml:space="preserve">Разработанное решение направлено на повышение эффективности управления музейной деятельностью, снижение влияния человеческого фактора, обеспечение прозрачности учётных процессов и создание надёжной информационной основы для принятия управленческих решений. Внедрение </w:t>
+      </w:r>
+      <w:r>
+        <w:rPr>
+          <w:rFonts w:ascii="Times New Roman" w:hAnsi="Times New Roman" w:cs="Times New Roman"/>
+          <w:sz w:val="28"/>
+          <w:szCs w:val="32"/>
+          <w:lang w:val="ru-BY"/>
+        </w:rPr>
         <w:lastRenderedPageBreak/>
         <w:t>подобной системы способствует улучшению качества обслуживания посетителей, оптимизации использования музейных ресурсов и развитию цифровой инфраструктуры учреждения культуры</w:t>
       </w:r>
@@ -607,13 +1310,23 @@
           <w:szCs w:val="28"/>
         </w:rPr>
       </w:pPr>
+      <w:proofErr w:type="spellStart"/>
       <w:r>
         <w:rPr>
           <w:rFonts w:cs="Times New Roman"/>
           <w:szCs w:val="28"/>
           <w:lang w:val="en-US"/>
         </w:rPr>
-        <w:t>Основныефункциимузеявключают:</w:t>
+        <w:t>Основныефункциимузеявключают</w:t>
+      </w:r>
+      <w:proofErr w:type="spellEnd"/>
+      <w:r>
+        <w:rPr>
+          <w:rFonts w:cs="Times New Roman"/>
+          <w:szCs w:val="28"/>
+          <w:lang w:val="en-US"/>
+        </w:rPr>
+        <w:t>:</w:t>
       </w:r>
     </w:p>
     <w:p>
@@ -869,7 +1582,23 @@
           <w:rFonts w:cs="Times New Roman"/>
           <w:szCs w:val="28"/>
         </w:rPr>
-        <w:t>–управлениеданными о посетителях;</w:t>
+        <w:t>–</w:t>
+      </w:r>
+      <w:proofErr w:type="spellStart"/>
+      <w:r>
+        <w:rPr>
+          <w:rFonts w:cs="Times New Roman"/>
+          <w:szCs w:val="28"/>
+        </w:rPr>
+        <w:t>управлениеданными</w:t>
+      </w:r>
+      <w:proofErr w:type="spellEnd"/>
+      <w:r>
+        <w:rPr>
+          <w:rFonts w:cs="Times New Roman"/>
+          <w:szCs w:val="28"/>
+        </w:rPr>
+        <w:t xml:space="preserve"> о посетителях;</w:t>
       </w:r>
     </w:p>
     <w:p>
@@ -1084,23 +1813,167 @@
           <w:rFonts w:cs="Times New Roman"/>
           <w:szCs w:val="28"/>
         </w:rPr>
-        <w:t>Данные, вводимые в систему для заполнения справочников и документов, включают:сведения о сотрудниках музея;информацию об экспозициях (названия, даты проведения, залы и т.д.);данные об экспонатах (наименование, описание, автор, принадлежность к экспозиции);сведения об авторах экспонатов;информацию о залах музея и договорах аренды;данные о посетителях (для регистрации и статистики);  сведения о платежах (арендные и входные платежи, оплата билетов и др.).</w:t>
-      </w:r>
-    </w:p>
-    <w:p>
-      <w:pPr>
-        <w:pStyle w:val="ac"/>
-        <w:rPr>
-          <w:rFonts w:cs="Times New Roman"/>
-          <w:szCs w:val="28"/>
-        </w:rPr>
-      </w:pPr>
-      <w:r>
-        <w:rPr>
-          <w:rFonts w:cs="Times New Roman"/>
-          <w:szCs w:val="28"/>
-        </w:rPr>
-        <w:t>Выходные данные. Результаты обработки данных системой включают:формирование отчётов по экспозициям (проведённые, текущие, планируемые);учёт экспонатов и их распределение по экспозициям и авторам;отчёты по аренде залов и связанным с ней платежам;отчёты по количеству и составу посетителей;финансовые отчёты (движение средств, поступления, начисления, итоги по аренде и билетам);списки сотрудников и распределение обязанностей;сводную информацию для управленческих решений (анализ посещаемости, доходов, экспозиций и т.д.)</w:t>
+        <w:t xml:space="preserve">Данные, вводимые в систему для заполнения справочников и документов, </w:t>
+      </w:r>
+      <w:proofErr w:type="spellStart"/>
+      <w:r>
+        <w:rPr>
+          <w:rFonts w:cs="Times New Roman"/>
+          <w:szCs w:val="28"/>
+        </w:rPr>
+        <w:t>включают:сведения</w:t>
+      </w:r>
+      <w:proofErr w:type="spellEnd"/>
+      <w:r>
+        <w:rPr>
+          <w:rFonts w:cs="Times New Roman"/>
+          <w:szCs w:val="28"/>
+        </w:rPr>
+        <w:t xml:space="preserve"> о сотрудниках </w:t>
+      </w:r>
+      <w:proofErr w:type="spellStart"/>
+      <w:r>
+        <w:rPr>
+          <w:rFonts w:cs="Times New Roman"/>
+          <w:szCs w:val="28"/>
+        </w:rPr>
+        <w:t>музея;информацию</w:t>
+      </w:r>
+      <w:proofErr w:type="spellEnd"/>
+      <w:r>
+        <w:rPr>
+          <w:rFonts w:cs="Times New Roman"/>
+          <w:szCs w:val="28"/>
+        </w:rPr>
+        <w:t xml:space="preserve"> об экспозициях (названия, даты проведения, залы и т.д.);данные об экспонатах (наименование, описание, автор, принадлежность к экспозиции);сведения об авторах </w:t>
+      </w:r>
+      <w:proofErr w:type="spellStart"/>
+      <w:r>
+        <w:rPr>
+          <w:rFonts w:cs="Times New Roman"/>
+          <w:szCs w:val="28"/>
+        </w:rPr>
+        <w:t>экспонатов;информацию</w:t>
+      </w:r>
+      <w:proofErr w:type="spellEnd"/>
+      <w:r>
+        <w:rPr>
+          <w:rFonts w:cs="Times New Roman"/>
+          <w:szCs w:val="28"/>
+        </w:rPr>
+        <w:t xml:space="preserve"> о залах музея и договорах </w:t>
+      </w:r>
+      <w:proofErr w:type="spellStart"/>
+      <w:r>
+        <w:rPr>
+          <w:rFonts w:cs="Times New Roman"/>
+          <w:szCs w:val="28"/>
+        </w:rPr>
+        <w:t>аренды;данные</w:t>
+      </w:r>
+      <w:proofErr w:type="spellEnd"/>
+      <w:r>
+        <w:rPr>
+          <w:rFonts w:cs="Times New Roman"/>
+          <w:szCs w:val="28"/>
+        </w:rPr>
+        <w:t xml:space="preserve"> о посетителях (для регистрации и статистики);  сведения о платежах (арендные и входные платежи, оплата билетов и др.).</w:t>
+      </w:r>
+    </w:p>
+    <w:p>
+      <w:pPr>
+        <w:pStyle w:val="ac"/>
+        <w:rPr>
+          <w:rFonts w:cs="Times New Roman"/>
+          <w:szCs w:val="28"/>
+        </w:rPr>
+      </w:pPr>
+      <w:r>
+        <w:rPr>
+          <w:rFonts w:cs="Times New Roman"/>
+          <w:szCs w:val="28"/>
+        </w:rPr>
+        <w:t xml:space="preserve">Выходные данные. Результаты обработки данных системой </w:t>
+      </w:r>
+      <w:proofErr w:type="spellStart"/>
+      <w:r>
+        <w:rPr>
+          <w:rFonts w:cs="Times New Roman"/>
+          <w:szCs w:val="28"/>
+        </w:rPr>
+        <w:t>включают:формирование</w:t>
+      </w:r>
+      <w:proofErr w:type="spellEnd"/>
+      <w:r>
+        <w:rPr>
+          <w:rFonts w:cs="Times New Roman"/>
+          <w:szCs w:val="28"/>
+        </w:rPr>
+        <w:t xml:space="preserve"> отчётов по экспозициям (проведённые, текущие, планируемые);учёт экспонатов и их распределение по экспозициям и </w:t>
+      </w:r>
+      <w:proofErr w:type="spellStart"/>
+      <w:r>
+        <w:rPr>
+          <w:rFonts w:cs="Times New Roman"/>
+          <w:szCs w:val="28"/>
+        </w:rPr>
+        <w:t>авторам;отчёты</w:t>
+      </w:r>
+      <w:proofErr w:type="spellEnd"/>
+      <w:r>
+        <w:rPr>
+          <w:rFonts w:cs="Times New Roman"/>
+          <w:szCs w:val="28"/>
+        </w:rPr>
+        <w:t xml:space="preserve"> по аренде залов и связанным с ней </w:t>
+      </w:r>
+      <w:proofErr w:type="spellStart"/>
+      <w:r>
+        <w:rPr>
+          <w:rFonts w:cs="Times New Roman"/>
+          <w:szCs w:val="28"/>
+        </w:rPr>
+        <w:t>платежам;отчёты</w:t>
+      </w:r>
+      <w:proofErr w:type="spellEnd"/>
+      <w:r>
+        <w:rPr>
+          <w:rFonts w:cs="Times New Roman"/>
+          <w:szCs w:val="28"/>
+        </w:rPr>
+        <w:t xml:space="preserve"> по количеству и составу </w:t>
+      </w:r>
+      <w:proofErr w:type="spellStart"/>
+      <w:r>
+        <w:rPr>
+          <w:rFonts w:cs="Times New Roman"/>
+          <w:szCs w:val="28"/>
+        </w:rPr>
+        <w:t>посетителей;финансовые</w:t>
+      </w:r>
+      <w:proofErr w:type="spellEnd"/>
+      <w:r>
+        <w:rPr>
+          <w:rFonts w:cs="Times New Roman"/>
+          <w:szCs w:val="28"/>
+        </w:rPr>
+        <w:t xml:space="preserve"> отчёты (движение средств, поступления, начисления, итоги по аренде и билетам);списки сотрудников и распределение </w:t>
+      </w:r>
+      <w:proofErr w:type="spellStart"/>
+      <w:r>
+        <w:rPr>
+          <w:rFonts w:cs="Times New Roman"/>
+          <w:szCs w:val="28"/>
+        </w:rPr>
+        <w:t>обязанностей;сводную</w:t>
+      </w:r>
+      <w:proofErr w:type="spellEnd"/>
+      <w:r>
+        <w:rPr>
+          <w:rFonts w:cs="Times New Roman"/>
+          <w:szCs w:val="28"/>
+        </w:rPr>
+        <w:t xml:space="preserve"> информацию для управленческих решений (анализ посещаемости, доходов, экспозиций и т.д.)</w:t>
       </w:r>
       <w:r>
         <w:rPr>
@@ -1465,7 +2338,23 @@
           <w:rFonts w:cs="Times New Roman"/>
           <w:szCs w:val="28"/>
         </w:rPr>
-        <w:t>Тип (ПеречислениеСсылка.ТипМузея)</w:t>
+        <w:t>Тип (</w:t>
+      </w:r>
+      <w:proofErr w:type="spellStart"/>
+      <w:r>
+        <w:rPr>
+          <w:rFonts w:cs="Times New Roman"/>
+          <w:szCs w:val="28"/>
+        </w:rPr>
+        <w:t>ПеречислениеСсылка.ТипМузея</w:t>
+      </w:r>
+      <w:proofErr w:type="spellEnd"/>
+      <w:r>
+        <w:rPr>
+          <w:rFonts w:cs="Times New Roman"/>
+          <w:szCs w:val="28"/>
+        </w:rPr>
+        <w:t>)</w:t>
       </w:r>
     </w:p>
     <w:p>
@@ -1528,7 +2417,23 @@
           <w:rFonts w:cs="Times New Roman"/>
           <w:szCs w:val="28"/>
         </w:rPr>
-        <w:t>Статус (ПеречислениеСсылка.СтатусМузея)</w:t>
+        <w:t>Статус (</w:t>
+      </w:r>
+      <w:proofErr w:type="spellStart"/>
+      <w:r>
+        <w:rPr>
+          <w:rFonts w:cs="Times New Roman"/>
+          <w:szCs w:val="28"/>
+        </w:rPr>
+        <w:t>ПеречислениеСсылка.СтатусМузея</w:t>
+      </w:r>
+      <w:proofErr w:type="spellEnd"/>
+      <w:r>
+        <w:rPr>
+          <w:rFonts w:cs="Times New Roman"/>
+          <w:szCs w:val="28"/>
+        </w:rPr>
+        <w:t>)</w:t>
       </w:r>
     </w:p>
     <w:p>
@@ -1809,12 +2714,21 @@
           <w:szCs w:val="28"/>
         </w:rPr>
       </w:pPr>
-      <w:r>
-        <w:rPr>
-          <w:rFonts w:cs="Times New Roman"/>
-          <w:szCs w:val="28"/>
-        </w:rPr>
-        <w:t>НомерЗала (Число, проверка заполнения)</w:t>
+      <w:proofErr w:type="spellStart"/>
+      <w:r>
+        <w:rPr>
+          <w:rFonts w:cs="Times New Roman"/>
+          <w:szCs w:val="28"/>
+        </w:rPr>
+        <w:t>НомерЗала</w:t>
+      </w:r>
+      <w:proofErr w:type="spellEnd"/>
+      <w:r>
+        <w:rPr>
+          <w:rFonts w:cs="Times New Roman"/>
+          <w:szCs w:val="28"/>
+        </w:rPr>
+        <w:t xml:space="preserve"> (Число, проверка заполнения)</w:t>
       </w:r>
     </w:p>
     <w:p>
@@ -1856,7 +2770,23 @@
           <w:rFonts w:cs="Times New Roman"/>
           <w:szCs w:val="28"/>
         </w:rPr>
-        <w:t>Музей (СправочникСсылка.Музей, проверка заполнения)</w:t>
+        <w:t>Музей (</w:t>
+      </w:r>
+      <w:proofErr w:type="spellStart"/>
+      <w:r>
+        <w:rPr>
+          <w:rFonts w:cs="Times New Roman"/>
+          <w:szCs w:val="28"/>
+        </w:rPr>
+        <w:t>СправочникСсылка.Музей</w:t>
+      </w:r>
+      <w:proofErr w:type="spellEnd"/>
+      <w:r>
+        <w:rPr>
+          <w:rFonts w:cs="Times New Roman"/>
+          <w:szCs w:val="28"/>
+        </w:rPr>
+        <w:t>, проверка заполнения)</w:t>
       </w:r>
     </w:p>
     <w:p/>
@@ -2130,7 +3060,23 @@
           <w:rFonts w:cs="Times New Roman"/>
           <w:szCs w:val="28"/>
         </w:rPr>
-        <w:t>Автор (СправочникСсылка.Автор)</w:t>
+        <w:t>Автор (</w:t>
+      </w:r>
+      <w:proofErr w:type="spellStart"/>
+      <w:r>
+        <w:rPr>
+          <w:rFonts w:cs="Times New Roman"/>
+          <w:szCs w:val="28"/>
+        </w:rPr>
+        <w:t>СправочникСсылка.Автор</w:t>
+      </w:r>
+      <w:proofErr w:type="spellEnd"/>
+      <w:r>
+        <w:rPr>
+          <w:rFonts w:cs="Times New Roman"/>
+          <w:szCs w:val="28"/>
+        </w:rPr>
+        <w:t>)</w:t>
       </w:r>
     </w:p>
     <w:p>
@@ -2146,12 +3092,21 @@
           <w:szCs w:val="28"/>
         </w:rPr>
       </w:pPr>
-      <w:r>
-        <w:rPr>
-          <w:rFonts w:cs="Times New Roman"/>
-          <w:szCs w:val="28"/>
-        </w:rPr>
-        <w:t>ГодСоздания (Число)</w:t>
+      <w:proofErr w:type="spellStart"/>
+      <w:r>
+        <w:rPr>
+          <w:rFonts w:cs="Times New Roman"/>
+          <w:szCs w:val="28"/>
+        </w:rPr>
+        <w:t>ГодСоздания</w:t>
+      </w:r>
+      <w:proofErr w:type="spellEnd"/>
+      <w:r>
+        <w:rPr>
+          <w:rFonts w:cs="Times New Roman"/>
+          <w:szCs w:val="28"/>
+        </w:rPr>
+        <w:t xml:space="preserve"> (Число)</w:t>
       </w:r>
     </w:p>
     <w:p>
@@ -2188,12 +3143,21 @@
           <w:szCs w:val="28"/>
         </w:rPr>
       </w:pPr>
-      <w:r>
-        <w:rPr>
-          <w:rFonts w:cs="Times New Roman"/>
-          <w:szCs w:val="28"/>
-        </w:rPr>
-        <w:t>ОценочнаяСтоимость (Число, проверка заполнения)</w:t>
+      <w:proofErr w:type="spellStart"/>
+      <w:r>
+        <w:rPr>
+          <w:rFonts w:cs="Times New Roman"/>
+          <w:szCs w:val="28"/>
+        </w:rPr>
+        <w:t>ОценочнаяСтоимость</w:t>
+      </w:r>
+      <w:proofErr w:type="spellEnd"/>
+      <w:r>
+        <w:rPr>
+          <w:rFonts w:cs="Times New Roman"/>
+          <w:szCs w:val="28"/>
+        </w:rPr>
+        <w:t xml:space="preserve"> (Число, проверка заполнения)</w:t>
       </w:r>
     </w:p>
     <w:p>
@@ -2214,7 +3178,23 @@
           <w:rFonts w:cs="Times New Roman"/>
           <w:szCs w:val="28"/>
         </w:rPr>
-        <w:t>Музей (СправочникСсылка.Музей, проверка заполнения)</w:t>
+        <w:t>Музей (</w:t>
+      </w:r>
+      <w:proofErr w:type="spellStart"/>
+      <w:r>
+        <w:rPr>
+          <w:rFonts w:cs="Times New Roman"/>
+          <w:szCs w:val="28"/>
+        </w:rPr>
+        <w:t>СправочникСсылка.Музей</w:t>
+      </w:r>
+      <w:proofErr w:type="spellEnd"/>
+      <w:r>
+        <w:rPr>
+          <w:rFonts w:cs="Times New Roman"/>
+          <w:szCs w:val="28"/>
+        </w:rPr>
+        <w:t>, проверка заполнения)</w:t>
       </w:r>
     </w:p>
     <w:p>
@@ -2230,12 +3210,37 @@
           <w:szCs w:val="28"/>
         </w:rPr>
       </w:pPr>
-      <w:r>
-        <w:rPr>
-          <w:rFonts w:cs="Times New Roman"/>
-          <w:szCs w:val="28"/>
-        </w:rPr>
-        <w:t>ТекущееМестоположение (СправочникСсылка.Зал, проверка заполнения)</w:t>
+      <w:proofErr w:type="spellStart"/>
+      <w:r>
+        <w:rPr>
+          <w:rFonts w:cs="Times New Roman"/>
+          <w:szCs w:val="28"/>
+        </w:rPr>
+        <w:t>ТекущееМестоположение</w:t>
+      </w:r>
+      <w:proofErr w:type="spellEnd"/>
+      <w:r>
+        <w:rPr>
+          <w:rFonts w:cs="Times New Roman"/>
+          <w:szCs w:val="28"/>
+        </w:rPr>
+        <w:t xml:space="preserve"> (</w:t>
+      </w:r>
+      <w:proofErr w:type="spellStart"/>
+      <w:r>
+        <w:rPr>
+          <w:rFonts w:cs="Times New Roman"/>
+          <w:szCs w:val="28"/>
+        </w:rPr>
+        <w:t>СправочникСсылка.Зал</w:t>
+      </w:r>
+      <w:proofErr w:type="spellEnd"/>
+      <w:r>
+        <w:rPr>
+          <w:rFonts w:cs="Times New Roman"/>
+          <w:szCs w:val="28"/>
+        </w:rPr>
+        <w:t>, проверка заполнения)</w:t>
       </w:r>
     </w:p>
     <w:p>
@@ -2256,7 +3261,23 @@
           <w:rFonts w:cs="Times New Roman"/>
           <w:szCs w:val="28"/>
         </w:rPr>
-        <w:t>Состояние (ПеречислениеСсылка.СостояниеЭкспоната, проверка заполнения)</w:t>
+        <w:t>Состояние (</w:t>
+      </w:r>
+      <w:proofErr w:type="spellStart"/>
+      <w:r>
+        <w:rPr>
+          <w:rFonts w:cs="Times New Roman"/>
+          <w:szCs w:val="28"/>
+        </w:rPr>
+        <w:t>ПеречислениеСсылка.СостояниеЭкспоната</w:t>
+      </w:r>
+      <w:proofErr w:type="spellEnd"/>
+      <w:r>
+        <w:rPr>
+          <w:rFonts w:cs="Times New Roman"/>
+          <w:szCs w:val="28"/>
+        </w:rPr>
+        <w:t>, проверка заполнения)</w:t>
       </w:r>
     </w:p>
     <w:p/>
@@ -2799,7 +3820,23 @@
           <w:rFonts w:cs="Times New Roman"/>
           <w:szCs w:val="28"/>
         </w:rPr>
-        <w:t>Музей (СправочникСсылка.Музей, проверка заполнения)</w:t>
+        <w:t>Музей (</w:t>
+      </w:r>
+      <w:proofErr w:type="spellStart"/>
+      <w:r>
+        <w:rPr>
+          <w:rFonts w:cs="Times New Roman"/>
+          <w:szCs w:val="28"/>
+        </w:rPr>
+        <w:t>СправочникСсылка.Музей</w:t>
+      </w:r>
+      <w:proofErr w:type="spellEnd"/>
+      <w:r>
+        <w:rPr>
+          <w:rFonts w:cs="Times New Roman"/>
+          <w:szCs w:val="28"/>
+        </w:rPr>
+        <w:t>, проверка заполнения)</w:t>
       </w:r>
     </w:p>
     <w:p/>
@@ -3087,12 +4124,37 @@
           <w:szCs w:val="28"/>
         </w:rPr>
       </w:pPr>
-      <w:r>
-        <w:rPr>
-          <w:rFonts w:cs="Times New Roman"/>
-          <w:szCs w:val="28"/>
-        </w:rPr>
-        <w:t>ТипПосетителя (ПеречислениеСсылка.ТипПосетителя, проверка заполнения)</w:t>
+      <w:proofErr w:type="spellStart"/>
+      <w:r>
+        <w:rPr>
+          <w:rFonts w:cs="Times New Roman"/>
+          <w:szCs w:val="28"/>
+        </w:rPr>
+        <w:t>ТипПосетителя</w:t>
+      </w:r>
+      <w:proofErr w:type="spellEnd"/>
+      <w:r>
+        <w:rPr>
+          <w:rFonts w:cs="Times New Roman"/>
+          <w:szCs w:val="28"/>
+        </w:rPr>
+        <w:t xml:space="preserve"> (</w:t>
+      </w:r>
+      <w:proofErr w:type="spellStart"/>
+      <w:r>
+        <w:rPr>
+          <w:rFonts w:cs="Times New Roman"/>
+          <w:szCs w:val="28"/>
+        </w:rPr>
+        <w:t>ПеречислениеСсылка.ТипПосетителя</w:t>
+      </w:r>
+      <w:proofErr w:type="spellEnd"/>
+      <w:r>
+        <w:rPr>
+          <w:rFonts w:cs="Times New Roman"/>
+          <w:szCs w:val="28"/>
+        </w:rPr>
+        <w:t>, проверка заполнения)</w:t>
       </w:r>
     </w:p>
     <w:p/>
@@ -3663,7 +4725,23 @@
           <w:rFonts w:cs="Times New Roman"/>
           <w:szCs w:val="28"/>
         </w:rPr>
-        <w:t>Музей (СправочникСсылка.Музей, проверка заполнения)</w:t>
+        <w:t>Музей (</w:t>
+      </w:r>
+      <w:proofErr w:type="spellStart"/>
+      <w:r>
+        <w:rPr>
+          <w:rFonts w:cs="Times New Roman"/>
+          <w:szCs w:val="28"/>
+        </w:rPr>
+        <w:t>СправочникСсылка.Музей</w:t>
+      </w:r>
+      <w:proofErr w:type="spellEnd"/>
+      <w:r>
+        <w:rPr>
+          <w:rFonts w:cs="Times New Roman"/>
+          <w:szCs w:val="28"/>
+        </w:rPr>
+        <w:t>, проверка заполнения)</w:t>
       </w:r>
     </w:p>
     <w:p>
@@ -3684,7 +4762,23 @@
           <w:rFonts w:cs="Times New Roman"/>
           <w:szCs w:val="28"/>
         </w:rPr>
-        <w:t>Зал (СправочникСсылка.Зал, проверка заполнения)</w:t>
+        <w:t>Зал (</w:t>
+      </w:r>
+      <w:proofErr w:type="spellStart"/>
+      <w:r>
+        <w:rPr>
+          <w:rFonts w:cs="Times New Roman"/>
+          <w:szCs w:val="28"/>
+        </w:rPr>
+        <w:t>СправочникСсылка.Зал</w:t>
+      </w:r>
+      <w:proofErr w:type="spellEnd"/>
+      <w:r>
+        <w:rPr>
+          <w:rFonts w:cs="Times New Roman"/>
+          <w:szCs w:val="28"/>
+        </w:rPr>
+        <w:t>, проверка заполнения)</w:t>
       </w:r>
     </w:p>
     <w:p>
@@ -3700,12 +4794,21 @@
           <w:szCs w:val="28"/>
         </w:rPr>
       </w:pPr>
-      <w:r>
-        <w:rPr>
-          <w:rFonts w:cs="Times New Roman"/>
-          <w:szCs w:val="28"/>
-        </w:rPr>
-        <w:t>НазваниеЭкспозиции (Строка, проверка заполнения)</w:t>
+      <w:proofErr w:type="spellStart"/>
+      <w:r>
+        <w:rPr>
+          <w:rFonts w:cs="Times New Roman"/>
+          <w:szCs w:val="28"/>
+        </w:rPr>
+        <w:t>НазваниеЭкспозиции</w:t>
+      </w:r>
+      <w:proofErr w:type="spellEnd"/>
+      <w:r>
+        <w:rPr>
+          <w:rFonts w:cs="Times New Roman"/>
+          <w:szCs w:val="28"/>
+        </w:rPr>
+        <w:t xml:space="preserve"> (Строка, проверка заполнения)</w:t>
       </w:r>
     </w:p>
     <w:p>
@@ -3721,12 +4824,21 @@
           <w:szCs w:val="28"/>
         </w:rPr>
       </w:pPr>
-      <w:r>
-        <w:rPr>
-          <w:rFonts w:cs="Times New Roman"/>
-          <w:szCs w:val="28"/>
-        </w:rPr>
-        <w:t>ДатаНачала (Дата, проверка заполнения)</w:t>
+      <w:proofErr w:type="spellStart"/>
+      <w:r>
+        <w:rPr>
+          <w:rFonts w:cs="Times New Roman"/>
+          <w:szCs w:val="28"/>
+        </w:rPr>
+        <w:t>ДатаНачала</w:t>
+      </w:r>
+      <w:proofErr w:type="spellEnd"/>
+      <w:r>
+        <w:rPr>
+          <w:rFonts w:cs="Times New Roman"/>
+          <w:szCs w:val="28"/>
+        </w:rPr>
+        <w:t xml:space="preserve"> (Дата, проверка заполнения)</w:t>
       </w:r>
     </w:p>
     <w:p>
@@ -3742,12 +4854,21 @@
           <w:szCs w:val="28"/>
         </w:rPr>
       </w:pPr>
-      <w:r>
-        <w:rPr>
-          <w:rFonts w:cs="Times New Roman"/>
-          <w:szCs w:val="28"/>
-        </w:rPr>
-        <w:t>ДатаОкончания (Дата, проверка заполнения)</w:t>
+      <w:proofErr w:type="spellStart"/>
+      <w:r>
+        <w:rPr>
+          <w:rFonts w:cs="Times New Roman"/>
+          <w:szCs w:val="28"/>
+        </w:rPr>
+        <w:t>ДатаОкончания</w:t>
+      </w:r>
+      <w:proofErr w:type="spellEnd"/>
+      <w:r>
+        <w:rPr>
+          <w:rFonts w:cs="Times New Roman"/>
+          <w:szCs w:val="28"/>
+        </w:rPr>
+        <w:t xml:space="preserve"> (Дата, проверка заполнения)</w:t>
       </w:r>
     </w:p>
     <w:p>
@@ -3785,7 +4906,23 @@
           <w:rFonts w:cs="Times New Roman"/>
           <w:szCs w:val="28"/>
         </w:rPr>
-        <w:t>Экспонат (СправочникСсылка.Экспонат, проверка заполнения)</w:t>
+        <w:t>Экспонат (</w:t>
+      </w:r>
+      <w:proofErr w:type="spellStart"/>
+      <w:r>
+        <w:rPr>
+          <w:rFonts w:cs="Times New Roman"/>
+          <w:szCs w:val="28"/>
+        </w:rPr>
+        <w:t>СправочникСсылка.Экспонат</w:t>
+      </w:r>
+      <w:proofErr w:type="spellEnd"/>
+      <w:r>
+        <w:rPr>
+          <w:rFonts w:cs="Times New Roman"/>
+          <w:szCs w:val="28"/>
+        </w:rPr>
+        <w:t>, проверка заполнения)</w:t>
       </w:r>
     </w:p>
     <w:p/>
@@ -3812,6 +4949,7 @@
         <w:lastRenderedPageBreak/>
         <w:t>Документ «</w:t>
       </w:r>
+      <w:proofErr w:type="spellStart"/>
       <w:r>
         <w:rPr>
           <w:rFonts w:cs="Times New Roman"/>
@@ -3823,6 +4961,7 @@
         </w:rPr>
         <w:t>ПоступлениеЭкспоната</w:t>
       </w:r>
+      <w:proofErr w:type="spellEnd"/>
       <w:r>
         <w:rPr>
           <w:rFonts w:cs="Times New Roman"/>
@@ -3978,6 +5117,7 @@
         </w:rPr>
         <w:t xml:space="preserve"> документ "</w:t>
       </w:r>
+      <w:proofErr w:type="spellStart"/>
       <w:r>
         <w:rPr>
           <w:rFonts w:cs="Times New Roman"/>
@@ -3985,6 +5125,7 @@
         </w:rPr>
         <w:t>ПоступлениеЭкспоната</w:t>
       </w:r>
+      <w:proofErr w:type="spellEnd"/>
       <w:r>
         <w:rPr>
           <w:rFonts w:cs="Times New Roman"/>
@@ -4036,7 +5177,23 @@
           <w:rFonts w:cs="Times New Roman"/>
           <w:szCs w:val="28"/>
         </w:rPr>
-        <w:t>Экспонат (СправочникСсылка.Экспонат, проверка заполнения)</w:t>
+        <w:t>Экспонат (</w:t>
+      </w:r>
+      <w:proofErr w:type="spellStart"/>
+      <w:r>
+        <w:rPr>
+          <w:rFonts w:cs="Times New Roman"/>
+          <w:szCs w:val="28"/>
+        </w:rPr>
+        <w:t>СправочникСсылка.Экспонат</w:t>
+      </w:r>
+      <w:proofErr w:type="spellEnd"/>
+      <w:r>
+        <w:rPr>
+          <w:rFonts w:cs="Times New Roman"/>
+          <w:szCs w:val="28"/>
+        </w:rPr>
+        <w:t>, проверка заполнения)</w:t>
       </w:r>
     </w:p>
     <w:p>
@@ -4057,7 +5214,23 @@
           <w:rFonts w:cs="Times New Roman"/>
           <w:szCs w:val="28"/>
         </w:rPr>
-        <w:t>Музей (СправочникСсылка.Музей, проверка заполнения)</w:t>
+        <w:t>Музей (</w:t>
+      </w:r>
+      <w:proofErr w:type="spellStart"/>
+      <w:r>
+        <w:rPr>
+          <w:rFonts w:cs="Times New Roman"/>
+          <w:szCs w:val="28"/>
+        </w:rPr>
+        <w:t>СправочникСсылка.Музей</w:t>
+      </w:r>
+      <w:proofErr w:type="spellEnd"/>
+      <w:r>
+        <w:rPr>
+          <w:rFonts w:cs="Times New Roman"/>
+          <w:szCs w:val="28"/>
+        </w:rPr>
+        <w:t>, проверка заполнения)</w:t>
       </w:r>
     </w:p>
     <w:p>
@@ -4073,12 +5246,21 @@
           <w:szCs w:val="28"/>
         </w:rPr>
       </w:pPr>
-      <w:r>
-        <w:rPr>
-          <w:rFonts w:cs="Times New Roman"/>
-          <w:szCs w:val="28"/>
-        </w:rPr>
-        <w:t>ДатаПоступления (Дата, проверка заполнения)</w:t>
+      <w:proofErr w:type="spellStart"/>
+      <w:r>
+        <w:rPr>
+          <w:rFonts w:cs="Times New Roman"/>
+          <w:szCs w:val="28"/>
+        </w:rPr>
+        <w:t>ДатаПоступления</w:t>
+      </w:r>
+      <w:proofErr w:type="spellEnd"/>
+      <w:r>
+        <w:rPr>
+          <w:rFonts w:cs="Times New Roman"/>
+          <w:szCs w:val="28"/>
+        </w:rPr>
+        <w:t xml:space="preserve"> (Дата, проверка заполнения)</w:t>
       </w:r>
     </w:p>
     <w:p>
@@ -4133,6 +5315,7 @@
         <w:lastRenderedPageBreak/>
         <w:t>Документ «</w:t>
       </w:r>
+      <w:proofErr w:type="spellStart"/>
       <w:r>
         <w:rPr>
           <w:rFonts w:cs="Times New Roman"/>
@@ -4144,6 +5327,7 @@
         </w:rPr>
         <w:t>ПеремещениеЭкспоната</w:t>
       </w:r>
+      <w:proofErr w:type="spellEnd"/>
       <w:r>
         <w:rPr>
           <w:rFonts w:cs="Times New Roman"/>
@@ -4299,6 +5483,7 @@
         </w:rPr>
         <w:t xml:space="preserve"> документ "</w:t>
       </w:r>
+      <w:proofErr w:type="spellStart"/>
       <w:r>
         <w:rPr>
           <w:rFonts w:cs="Times New Roman"/>
@@ -4306,6 +5491,7 @@
         </w:rPr>
         <w:t>ПеремещениеЭкспоната</w:t>
       </w:r>
+      <w:proofErr w:type="spellEnd"/>
       <w:r>
         <w:rPr>
           <w:rFonts w:cs="Times New Roman"/>
@@ -4357,7 +5543,23 @@
           <w:rFonts w:cs="Times New Roman"/>
           <w:szCs w:val="28"/>
         </w:rPr>
-        <w:t>Экспонат (СправочникСсылка.Экспонат, проверка заполнения)</w:t>
+        <w:t>Экспонат (</w:t>
+      </w:r>
+      <w:proofErr w:type="spellStart"/>
+      <w:r>
+        <w:rPr>
+          <w:rFonts w:cs="Times New Roman"/>
+          <w:szCs w:val="28"/>
+        </w:rPr>
+        <w:t>СправочникСсылка.Экспонат</w:t>
+      </w:r>
+      <w:proofErr w:type="spellEnd"/>
+      <w:r>
+        <w:rPr>
+          <w:rFonts w:cs="Times New Roman"/>
+          <w:szCs w:val="28"/>
+        </w:rPr>
+        <w:t>, проверка заполнения)</w:t>
       </w:r>
     </w:p>
     <w:p>
@@ -4373,12 +5575,37 @@
           <w:szCs w:val="28"/>
         </w:rPr>
       </w:pPr>
-      <w:r>
-        <w:rPr>
-          <w:rFonts w:cs="Times New Roman"/>
-          <w:szCs w:val="28"/>
-        </w:rPr>
-        <w:t>ЗалОткуда (СправочникСсылка.Зал, проверка заполнения)</w:t>
+      <w:proofErr w:type="spellStart"/>
+      <w:r>
+        <w:rPr>
+          <w:rFonts w:cs="Times New Roman"/>
+          <w:szCs w:val="28"/>
+        </w:rPr>
+        <w:t>ЗалОткуда</w:t>
+      </w:r>
+      <w:proofErr w:type="spellEnd"/>
+      <w:r>
+        <w:rPr>
+          <w:rFonts w:cs="Times New Roman"/>
+          <w:szCs w:val="28"/>
+        </w:rPr>
+        <w:t xml:space="preserve"> (</w:t>
+      </w:r>
+      <w:proofErr w:type="spellStart"/>
+      <w:r>
+        <w:rPr>
+          <w:rFonts w:cs="Times New Roman"/>
+          <w:szCs w:val="28"/>
+        </w:rPr>
+        <w:t>СправочникСсылка.Зал</w:t>
+      </w:r>
+      <w:proofErr w:type="spellEnd"/>
+      <w:r>
+        <w:rPr>
+          <w:rFonts w:cs="Times New Roman"/>
+          <w:szCs w:val="28"/>
+        </w:rPr>
+        <w:t>, проверка заполнения)</w:t>
       </w:r>
     </w:p>
     <w:p>
@@ -4394,12 +5621,37 @@
           <w:szCs w:val="28"/>
         </w:rPr>
       </w:pPr>
-      <w:r>
-        <w:rPr>
-          <w:rFonts w:cs="Times New Roman"/>
-          <w:szCs w:val="28"/>
-        </w:rPr>
-        <w:t>ЗалКуда (СправочникСсылка.Зал, проверка заполнения)</w:t>
+      <w:proofErr w:type="spellStart"/>
+      <w:r>
+        <w:rPr>
+          <w:rFonts w:cs="Times New Roman"/>
+          <w:szCs w:val="28"/>
+        </w:rPr>
+        <w:t>ЗалКуда</w:t>
+      </w:r>
+      <w:proofErr w:type="spellEnd"/>
+      <w:r>
+        <w:rPr>
+          <w:rFonts w:cs="Times New Roman"/>
+          <w:szCs w:val="28"/>
+        </w:rPr>
+        <w:t xml:space="preserve"> (</w:t>
+      </w:r>
+      <w:proofErr w:type="spellStart"/>
+      <w:r>
+        <w:rPr>
+          <w:rFonts w:cs="Times New Roman"/>
+          <w:szCs w:val="28"/>
+        </w:rPr>
+        <w:t>СправочникСсылка.Зал</w:t>
+      </w:r>
+      <w:proofErr w:type="spellEnd"/>
+      <w:r>
+        <w:rPr>
+          <w:rFonts w:cs="Times New Roman"/>
+          <w:szCs w:val="28"/>
+        </w:rPr>
+        <w:t>, проверка заполнения)</w:t>
       </w:r>
     </w:p>
     <w:p/>
@@ -4429,6 +5681,7 @@
         <w:lastRenderedPageBreak/>
         <w:t>Документ «</w:t>
       </w:r>
+      <w:proofErr w:type="spellStart"/>
       <w:r>
         <w:rPr>
           <w:rFonts w:cs="Times New Roman"/>
@@ -4440,6 +5693,7 @@
         </w:rPr>
         <w:t>ПродажаБилета</w:t>
       </w:r>
+      <w:proofErr w:type="spellEnd"/>
       <w:r>
         <w:rPr>
           <w:rFonts w:cs="Times New Roman"/>
@@ -4559,6 +5813,7 @@
         </w:rPr>
         <w:t xml:space="preserve"> документ "</w:t>
       </w:r>
+      <w:proofErr w:type="spellStart"/>
       <w:r>
         <w:rPr>
           <w:rFonts w:cs="Times New Roman"/>
@@ -4566,6 +5821,7 @@
         </w:rPr>
         <w:t>ПродажаБилета</w:t>
       </w:r>
+      <w:proofErr w:type="spellEnd"/>
       <w:r>
         <w:rPr>
           <w:rFonts w:cs="Times New Roman"/>
@@ -4617,7 +5873,23 @@
           <w:rFonts w:cs="Times New Roman"/>
           <w:szCs w:val="28"/>
         </w:rPr>
-        <w:t>Посетитель (СправочникСсылка.Посетитель, проверка заполнения)</w:t>
+        <w:t>Посетитель (</w:t>
+      </w:r>
+      <w:proofErr w:type="spellStart"/>
+      <w:r>
+        <w:rPr>
+          <w:rFonts w:cs="Times New Roman"/>
+          <w:szCs w:val="28"/>
+        </w:rPr>
+        <w:t>СправочникСсылка.Посетитель</w:t>
+      </w:r>
+      <w:proofErr w:type="spellEnd"/>
+      <w:r>
+        <w:rPr>
+          <w:rFonts w:cs="Times New Roman"/>
+          <w:szCs w:val="28"/>
+        </w:rPr>
+        <w:t>, проверка заполнения)</w:t>
       </w:r>
     </w:p>
     <w:p>
@@ -4638,7 +5910,23 @@
           <w:rFonts w:cs="Times New Roman"/>
           <w:szCs w:val="28"/>
         </w:rPr>
-        <w:t>Экспозиция (ДокументСсылка.Экспозиция, проверка заполнения)</w:t>
+        <w:t>Экспозиция (</w:t>
+      </w:r>
+      <w:proofErr w:type="spellStart"/>
+      <w:r>
+        <w:rPr>
+          <w:rFonts w:cs="Times New Roman"/>
+          <w:szCs w:val="28"/>
+        </w:rPr>
+        <w:t>ДокументСсылка.Экспозиция</w:t>
+      </w:r>
+      <w:proofErr w:type="spellEnd"/>
+      <w:r>
+        <w:rPr>
+          <w:rFonts w:cs="Times New Roman"/>
+          <w:szCs w:val="28"/>
+        </w:rPr>
+        <w:t>, проверка заполнения)</w:t>
       </w:r>
     </w:p>
     <w:p>
@@ -4958,12 +6246,37 @@
           <w:szCs w:val="28"/>
         </w:rPr>
       </w:pPr>
-      <w:r>
-        <w:rPr>
-          <w:rFonts w:cs="Times New Roman"/>
-          <w:szCs w:val="28"/>
-        </w:rPr>
-        <w:t>ТипПлатежа (ПеречислениеСсылка.ТипыФинансовыхОпераций, проверка заполнения)</w:t>
+      <w:proofErr w:type="spellStart"/>
+      <w:r>
+        <w:rPr>
+          <w:rFonts w:cs="Times New Roman"/>
+          <w:szCs w:val="28"/>
+        </w:rPr>
+        <w:t>ТипПлатежа</w:t>
+      </w:r>
+      <w:proofErr w:type="spellEnd"/>
+      <w:r>
+        <w:rPr>
+          <w:rFonts w:cs="Times New Roman"/>
+          <w:szCs w:val="28"/>
+        </w:rPr>
+        <w:t xml:space="preserve"> (</w:t>
+      </w:r>
+      <w:proofErr w:type="spellStart"/>
+      <w:r>
+        <w:rPr>
+          <w:rFonts w:cs="Times New Roman"/>
+          <w:szCs w:val="28"/>
+        </w:rPr>
+        <w:t>ПеречислениеСсылка.ТипыФинансовыхОпераций</w:t>
+      </w:r>
+      <w:proofErr w:type="spellEnd"/>
+      <w:r>
+        <w:rPr>
+          <w:rFonts w:cs="Times New Roman"/>
+          <w:szCs w:val="28"/>
+        </w:rPr>
+        <w:t>, проверка заполнения)</w:t>
       </w:r>
     </w:p>
     <w:p>
@@ -5109,6 +6422,7 @@
         <w:lastRenderedPageBreak/>
         <w:t>Документ «</w:t>
       </w:r>
+      <w:proofErr w:type="spellStart"/>
       <w:r>
         <w:rPr>
           <w:rFonts w:cs="Times New Roman"/>
@@ -5120,6 +6434,7 @@
         </w:rPr>
         <w:t>ДоговорАренды</w:t>
       </w:r>
+      <w:proofErr w:type="spellEnd"/>
       <w:r>
         <w:rPr>
           <w:rFonts w:cs="Times New Roman"/>
@@ -5264,6 +6579,7 @@
         </w:rPr>
         <w:t xml:space="preserve"> документ "</w:t>
       </w:r>
+      <w:proofErr w:type="spellStart"/>
       <w:r>
         <w:rPr>
           <w:rFonts w:cs="Times New Roman"/>
@@ -5271,6 +6587,7 @@
         </w:rPr>
         <w:t>ДоговорАренды</w:t>
       </w:r>
+      <w:proofErr w:type="spellEnd"/>
       <w:r>
         <w:rPr>
           <w:rFonts w:cs="Times New Roman"/>
@@ -5322,7 +6639,23 @@
           <w:rFonts w:cs="Times New Roman"/>
           <w:szCs w:val="28"/>
         </w:rPr>
-        <w:t>Арендатор (СправочникСсылка.Арендатор, проверка заполнения)</w:t>
+        <w:t>Арендатор (</w:t>
+      </w:r>
+      <w:proofErr w:type="spellStart"/>
+      <w:r>
+        <w:rPr>
+          <w:rFonts w:cs="Times New Roman"/>
+          <w:szCs w:val="28"/>
+        </w:rPr>
+        <w:t>СправочникСсылка.Арендатор</w:t>
+      </w:r>
+      <w:proofErr w:type="spellEnd"/>
+      <w:r>
+        <w:rPr>
+          <w:rFonts w:cs="Times New Roman"/>
+          <w:szCs w:val="28"/>
+        </w:rPr>
+        <w:t>, проверка заполнения)</w:t>
       </w:r>
     </w:p>
     <w:p>
@@ -5338,12 +6671,21 @@
           <w:szCs w:val="28"/>
         </w:rPr>
       </w:pPr>
-      <w:r>
-        <w:rPr>
-          <w:rFonts w:cs="Times New Roman"/>
-          <w:szCs w:val="28"/>
-        </w:rPr>
-        <w:t>СтоимостьАренды (Число, длина 15, точность 2, проверка заполнения)</w:t>
+      <w:proofErr w:type="spellStart"/>
+      <w:r>
+        <w:rPr>
+          <w:rFonts w:cs="Times New Roman"/>
+          <w:szCs w:val="28"/>
+        </w:rPr>
+        <w:t>СтоимостьАренды</w:t>
+      </w:r>
+      <w:proofErr w:type="spellEnd"/>
+      <w:r>
+        <w:rPr>
+          <w:rFonts w:cs="Times New Roman"/>
+          <w:szCs w:val="28"/>
+        </w:rPr>
+        <w:t xml:space="preserve"> (Число, длина 15, точность 2, проверка заполнения)</w:t>
       </w:r>
     </w:p>
     <w:p>
@@ -5380,7 +6722,23 @@
           <w:rFonts w:cs="Times New Roman"/>
           <w:szCs w:val="28"/>
         </w:rPr>
-        <w:t>Зал (СправочникСсылка.Зал, проверка заполнения)</w:t>
+        <w:t>Зал (</w:t>
+      </w:r>
+      <w:proofErr w:type="spellStart"/>
+      <w:r>
+        <w:rPr>
+          <w:rFonts w:cs="Times New Roman"/>
+          <w:szCs w:val="28"/>
+        </w:rPr>
+        <w:t>СправочникСсылка.Зал</w:t>
+      </w:r>
+      <w:proofErr w:type="spellEnd"/>
+      <w:r>
+        <w:rPr>
+          <w:rFonts w:cs="Times New Roman"/>
+          <w:szCs w:val="28"/>
+        </w:rPr>
+        <w:t>, проверка заполнения)</w:t>
       </w:r>
     </w:p>
     <w:p>
@@ -5396,12 +6754,21 @@
           <w:szCs w:val="28"/>
         </w:rPr>
       </w:pPr>
-      <w:r>
-        <w:rPr>
-          <w:rFonts w:cs="Times New Roman"/>
-          <w:szCs w:val="28"/>
-        </w:rPr>
-        <w:t>ДатаНачала (Дата, проверка заполнения)</w:t>
+      <w:proofErr w:type="spellStart"/>
+      <w:r>
+        <w:rPr>
+          <w:rFonts w:cs="Times New Roman"/>
+          <w:szCs w:val="28"/>
+        </w:rPr>
+        <w:t>ДатаНачала</w:t>
+      </w:r>
+      <w:proofErr w:type="spellEnd"/>
+      <w:r>
+        <w:rPr>
+          <w:rFonts w:cs="Times New Roman"/>
+          <w:szCs w:val="28"/>
+        </w:rPr>
+        <w:t xml:space="preserve"> (Дата, проверка заполнения)</w:t>
       </w:r>
     </w:p>
     <w:p>
@@ -5417,12 +6784,21 @@
           <w:szCs w:val="28"/>
         </w:rPr>
       </w:pPr>
-      <w:r>
-        <w:rPr>
-          <w:rFonts w:cs="Times New Roman"/>
-          <w:szCs w:val="28"/>
-        </w:rPr>
-        <w:t>ДатаОкончания (Дата, проверка заполнения)</w:t>
+      <w:proofErr w:type="spellStart"/>
+      <w:r>
+        <w:rPr>
+          <w:rFonts w:cs="Times New Roman"/>
+          <w:szCs w:val="28"/>
+        </w:rPr>
+        <w:t>ДатаОкончания</w:t>
+      </w:r>
+      <w:proofErr w:type="spellEnd"/>
+      <w:r>
+        <w:rPr>
+          <w:rFonts w:cs="Times New Roman"/>
+          <w:szCs w:val="28"/>
+        </w:rPr>
+        <w:t xml:space="preserve"> (Дата, проверка заполнения)</w:t>
       </w:r>
       <w:r>
         <w:rPr>
@@ -5479,6 +6855,7 @@
         </w:rPr>
         <w:t>Регистр сведений «</w:t>
       </w:r>
+      <w:proofErr w:type="spellStart"/>
       <w:r>
         <w:rPr>
           <w:rFonts w:cs="Times New Roman"/>
@@ -5488,6 +6865,7 @@
         </w:rPr>
         <w:t>ЭкспонатыВЭкспозициях</w:t>
       </w:r>
+      <w:proofErr w:type="spellEnd"/>
       <w:r>
         <w:rPr>
           <w:rFonts w:cs="Times New Roman"/>
@@ -5643,6 +7021,7 @@
         </w:rPr>
         <w:t>регистр сведений "</w:t>
       </w:r>
+      <w:proofErr w:type="spellStart"/>
       <w:r>
         <w:rPr>
           <w:rFonts w:cs="Times New Roman"/>
@@ -5650,6 +7029,7 @@
         </w:rPr>
         <w:t>ЭкспонатыВЭкспозициях</w:t>
       </w:r>
+      <w:proofErr w:type="spellEnd"/>
       <w:r>
         <w:rPr>
           <w:rFonts w:cs="Times New Roman"/>
@@ -5928,7 +7308,23 @@
           <w:rFonts w:cs="Times New Roman"/>
           <w:szCs w:val="28"/>
         </w:rPr>
-        <w:t>Экспозиция (ДокументСсылка.Экспозиция, проверка заполнения)</w:t>
+        <w:t>Экспозиция (</w:t>
+      </w:r>
+      <w:proofErr w:type="spellStart"/>
+      <w:r>
+        <w:rPr>
+          <w:rFonts w:cs="Times New Roman"/>
+          <w:szCs w:val="28"/>
+        </w:rPr>
+        <w:t>ДокументСсылка.Экспозиция</w:t>
+      </w:r>
+      <w:proofErr w:type="spellEnd"/>
+      <w:r>
+        <w:rPr>
+          <w:rFonts w:cs="Times New Roman"/>
+          <w:szCs w:val="28"/>
+        </w:rPr>
+        <w:t>, проверка заполнения)</w:t>
       </w:r>
     </w:p>
     <w:p>
@@ -5950,7 +7346,23 @@
           <w:rFonts w:cs="Times New Roman"/>
           <w:szCs w:val="28"/>
         </w:rPr>
-        <w:t>Экспонат (СправочникСсылка.Экспонат, проверка заполнения)</w:t>
+        <w:t>Экспонат (</w:t>
+      </w:r>
+      <w:proofErr w:type="spellStart"/>
+      <w:r>
+        <w:rPr>
+          <w:rFonts w:cs="Times New Roman"/>
+          <w:szCs w:val="28"/>
+        </w:rPr>
+        <w:t>СправочникСсылка.Экспонат</w:t>
+      </w:r>
+      <w:proofErr w:type="spellEnd"/>
+      <w:r>
+        <w:rPr>
+          <w:rFonts w:cs="Times New Roman"/>
+          <w:szCs w:val="28"/>
+        </w:rPr>
+        <w:t>, проверка заполнения)</w:t>
       </w:r>
     </w:p>
     <w:p>
@@ -5973,6 +7385,7 @@
         </w:rPr>
         <w:t>Регистр сведений «</w:t>
       </w:r>
+      <w:proofErr w:type="spellStart"/>
       <w:r>
         <w:rPr>
           <w:rFonts w:cs="Times New Roman"/>
@@ -5982,6 +7395,7 @@
         </w:rPr>
         <w:t>ДоговорыАренды</w:t>
       </w:r>
+      <w:proofErr w:type="spellEnd"/>
       <w:r>
         <w:rPr>
           <w:rFonts w:cs="Times New Roman"/>
@@ -6101,6 +7515,7 @@
         </w:rPr>
         <w:t>регистр сведений "</w:t>
       </w:r>
+      <w:proofErr w:type="spellStart"/>
       <w:r>
         <w:rPr>
           <w:rFonts w:cs="Times New Roman"/>
@@ -6108,6 +7523,7 @@
         </w:rPr>
         <w:t>ДоговорыАренды</w:t>
       </w:r>
+      <w:proofErr w:type="spellEnd"/>
       <w:r>
         <w:rPr>
           <w:rFonts w:cs="Times New Roman"/>
@@ -6221,7 +7637,23 @@
           <w:rFonts w:cs="Times New Roman"/>
           <w:szCs w:val="28"/>
         </w:rPr>
-        <w:t>документ «ДоговорАренды»</w:t>
+        <w:t>документ «</w:t>
+      </w:r>
+      <w:proofErr w:type="spellStart"/>
+      <w:r>
+        <w:rPr>
+          <w:rFonts w:cs="Times New Roman"/>
+          <w:szCs w:val="28"/>
+        </w:rPr>
+        <w:t>ДоговорАренды</w:t>
+      </w:r>
+      <w:proofErr w:type="spellEnd"/>
+      <w:r>
+        <w:rPr>
+          <w:rFonts w:cs="Times New Roman"/>
+          <w:szCs w:val="28"/>
+        </w:rPr>
+        <w:t>»</w:t>
       </w:r>
     </w:p>
     <w:p>
@@ -6260,7 +7692,23 @@
           <w:rFonts w:cs="Times New Roman"/>
           <w:szCs w:val="28"/>
         </w:rPr>
-        <w:t>ри проведении документа «ДоговорАренды» в регистр автоматически записывается информация о каждом зале, сданном в аренду, с указанием сроков аренды и стоимости. Данные регистра используются системой для:</w:t>
+        <w:t>ри проведении документа «</w:t>
+      </w:r>
+      <w:proofErr w:type="spellStart"/>
+      <w:r>
+        <w:rPr>
+          <w:rFonts w:cs="Times New Roman"/>
+          <w:szCs w:val="28"/>
+        </w:rPr>
+        <w:t>ДоговорАренды</w:t>
+      </w:r>
+      <w:proofErr w:type="spellEnd"/>
+      <w:r>
+        <w:rPr>
+          <w:rFonts w:cs="Times New Roman"/>
+          <w:szCs w:val="28"/>
+        </w:rPr>
+        <w:t>» в регистр автоматически записывается информация о каждом зале, сданном в аренду, с указанием сроков аренды и стоимости. Данные регистра используются системой для:</w:t>
       </w:r>
     </w:p>
     <w:p>
@@ -6367,12 +7815,37 @@
           <w:szCs w:val="28"/>
         </w:rPr>
       </w:pPr>
-      <w:r>
-        <w:rPr>
-          <w:rFonts w:cs="Times New Roman"/>
-          <w:szCs w:val="28"/>
-        </w:rPr>
-        <w:t>ДоговорАренды (ДокументСсылка.ДоговорАренды, проверка заполнения)</w:t>
+      <w:proofErr w:type="spellStart"/>
+      <w:r>
+        <w:rPr>
+          <w:rFonts w:cs="Times New Roman"/>
+          <w:szCs w:val="28"/>
+        </w:rPr>
+        <w:t>ДоговорАренды</w:t>
+      </w:r>
+      <w:proofErr w:type="spellEnd"/>
+      <w:r>
+        <w:rPr>
+          <w:rFonts w:cs="Times New Roman"/>
+          <w:szCs w:val="28"/>
+        </w:rPr>
+        <w:t xml:space="preserve"> (</w:t>
+      </w:r>
+      <w:proofErr w:type="spellStart"/>
+      <w:r>
+        <w:rPr>
+          <w:rFonts w:cs="Times New Roman"/>
+          <w:szCs w:val="28"/>
+        </w:rPr>
+        <w:t>ДокументСсылка.ДоговорАренды</w:t>
+      </w:r>
+      <w:proofErr w:type="spellEnd"/>
+      <w:r>
+        <w:rPr>
+          <w:rFonts w:cs="Times New Roman"/>
+          <w:szCs w:val="28"/>
+        </w:rPr>
+        <w:t>, проверка заполнения)</w:t>
       </w:r>
     </w:p>
     <w:p>
@@ -6411,7 +7884,23 @@
           <w:rFonts w:cs="Times New Roman"/>
           <w:szCs w:val="28"/>
         </w:rPr>
-        <w:t>Арендатор (СправочникСсылка.Арендатор, проверка заполнения)</w:t>
+        <w:t>Арендатор (</w:t>
+      </w:r>
+      <w:proofErr w:type="spellStart"/>
+      <w:r>
+        <w:rPr>
+          <w:rFonts w:cs="Times New Roman"/>
+          <w:szCs w:val="28"/>
+        </w:rPr>
+        <w:t>СправочникСсылка.Арендатор</w:t>
+      </w:r>
+      <w:proofErr w:type="spellEnd"/>
+      <w:r>
+        <w:rPr>
+          <w:rFonts w:cs="Times New Roman"/>
+          <w:szCs w:val="28"/>
+        </w:rPr>
+        <w:t>, проверка заполнения)</w:t>
       </w:r>
     </w:p>
     <w:p>
@@ -6433,7 +7922,23 @@
           <w:rFonts w:cs="Times New Roman"/>
           <w:szCs w:val="28"/>
         </w:rPr>
-        <w:t>Зал (СправочникСсылка.Зал, проверка заполнения)</w:t>
+        <w:t>Зал (</w:t>
+      </w:r>
+      <w:proofErr w:type="spellStart"/>
+      <w:r>
+        <w:rPr>
+          <w:rFonts w:cs="Times New Roman"/>
+          <w:szCs w:val="28"/>
+        </w:rPr>
+        <w:t>СправочникСсылка.Зал</w:t>
+      </w:r>
+      <w:proofErr w:type="spellEnd"/>
+      <w:r>
+        <w:rPr>
+          <w:rFonts w:cs="Times New Roman"/>
+          <w:szCs w:val="28"/>
+        </w:rPr>
+        <w:t>, проверка заполнения)</w:t>
       </w:r>
     </w:p>
     <w:p>
@@ -6450,12 +7955,21 @@
           <w:szCs w:val="28"/>
         </w:rPr>
       </w:pPr>
-      <w:r>
-        <w:rPr>
-          <w:rFonts w:cs="Times New Roman"/>
-          <w:szCs w:val="28"/>
-        </w:rPr>
-        <w:t>СтоимостьАренды (Число, длина 15, точность 2, проверка заполнения)</w:t>
+      <w:proofErr w:type="spellStart"/>
+      <w:r>
+        <w:rPr>
+          <w:rFonts w:cs="Times New Roman"/>
+          <w:szCs w:val="28"/>
+        </w:rPr>
+        <w:t>СтоимостьАренды</w:t>
+      </w:r>
+      <w:proofErr w:type="spellEnd"/>
+      <w:r>
+        <w:rPr>
+          <w:rFonts w:cs="Times New Roman"/>
+          <w:szCs w:val="28"/>
+        </w:rPr>
+        <w:t xml:space="preserve"> (Число, длина 15, точность 2, проверка заполнения)</w:t>
       </w:r>
     </w:p>
     <w:p/>
@@ -6785,7 +8299,23 @@
           <w:rFonts w:cs="Times New Roman"/>
           <w:szCs w:val="28"/>
         </w:rPr>
-        <w:t>документ «ПродажаБилета»</w:t>
+        <w:t>документ «</w:t>
+      </w:r>
+      <w:proofErr w:type="spellStart"/>
+      <w:r>
+        <w:rPr>
+          <w:rFonts w:cs="Times New Roman"/>
+          <w:szCs w:val="28"/>
+        </w:rPr>
+        <w:t>ПродажаБилета</w:t>
+      </w:r>
+      <w:proofErr w:type="spellEnd"/>
+      <w:r>
+        <w:rPr>
+          <w:rFonts w:cs="Times New Roman"/>
+          <w:szCs w:val="28"/>
+        </w:rPr>
+        <w:t>»</w:t>
       </w:r>
     </w:p>
     <w:p>
@@ -6849,7 +8379,23 @@
           <w:rFonts w:cs="Times New Roman"/>
           <w:szCs w:val="28"/>
         </w:rPr>
-        <w:t>формирования отчётов по посещаемости в разрезе экспозиций, типов посетителей и периодов (отчёт «ОтчетПосещаемости»);</w:t>
+        <w:t>формирования отчётов по посещаемости в разрезе экспозиций, типов посетителей и периодов (отчёт «</w:t>
+      </w:r>
+      <w:proofErr w:type="spellStart"/>
+      <w:r>
+        <w:rPr>
+          <w:rFonts w:cs="Times New Roman"/>
+          <w:szCs w:val="28"/>
+        </w:rPr>
+        <w:t>ОтчетПосещаемости</w:t>
+      </w:r>
+      <w:proofErr w:type="spellEnd"/>
+      <w:r>
+        <w:rPr>
+          <w:rFonts w:cs="Times New Roman"/>
+          <w:szCs w:val="28"/>
+        </w:rPr>
+        <w:t>»);</w:t>
       </w:r>
     </w:p>
     <w:p>
@@ -6982,7 +8528,23 @@
           <w:rFonts w:cs="Times New Roman"/>
           <w:szCs w:val="28"/>
         </w:rPr>
-        <w:t>Экспозиция (ДокументСсылка.Экспозиция, проверка заполнения)</w:t>
+        <w:t>Экспозиция (</w:t>
+      </w:r>
+      <w:proofErr w:type="spellStart"/>
+      <w:r>
+        <w:rPr>
+          <w:rFonts w:cs="Times New Roman"/>
+          <w:szCs w:val="28"/>
+        </w:rPr>
+        <w:t>ДокументСсылка.Экспозиция</w:t>
+      </w:r>
+      <w:proofErr w:type="spellEnd"/>
+      <w:r>
+        <w:rPr>
+          <w:rFonts w:cs="Times New Roman"/>
+          <w:szCs w:val="28"/>
+        </w:rPr>
+        <w:t>, проверка заполнения)</w:t>
       </w:r>
     </w:p>
     <w:p>
@@ -6998,12 +8560,37 @@
           <w:szCs w:val="28"/>
         </w:rPr>
       </w:pPr>
-      <w:r>
-        <w:rPr>
-          <w:rFonts w:cs="Times New Roman"/>
-          <w:szCs w:val="28"/>
-        </w:rPr>
-        <w:t>ТипПосетителя (ПеречислениеСсылка.ТипПосетителя, проверка заполнения)</w:t>
+      <w:proofErr w:type="spellStart"/>
+      <w:r>
+        <w:rPr>
+          <w:rFonts w:cs="Times New Roman"/>
+          <w:szCs w:val="28"/>
+        </w:rPr>
+        <w:t>ТипПосетителя</w:t>
+      </w:r>
+      <w:proofErr w:type="spellEnd"/>
+      <w:r>
+        <w:rPr>
+          <w:rFonts w:cs="Times New Roman"/>
+          <w:szCs w:val="28"/>
+        </w:rPr>
+        <w:t xml:space="preserve"> (</w:t>
+      </w:r>
+      <w:proofErr w:type="spellStart"/>
+      <w:r>
+        <w:rPr>
+          <w:rFonts w:cs="Times New Roman"/>
+          <w:szCs w:val="28"/>
+        </w:rPr>
+        <w:t>ПеречислениеСсылка.ТипПосетителя</w:t>
+      </w:r>
+      <w:proofErr w:type="spellEnd"/>
+      <w:r>
+        <w:rPr>
+          <w:rFonts w:cs="Times New Roman"/>
+          <w:szCs w:val="28"/>
+        </w:rPr>
+        <w:t>, проверка заполнения)</w:t>
       </w:r>
     </w:p>
     <w:p>
@@ -7335,7 +8922,39 @@
           <w:rFonts w:cs="Times New Roman"/>
           <w:szCs w:val="28"/>
         </w:rPr>
-        <w:t>документ «ПродажаБилета», документ «Платёж», документ «ДоговорАренды»</w:t>
+        <w:t>документ «</w:t>
+      </w:r>
+      <w:proofErr w:type="spellStart"/>
+      <w:r>
+        <w:rPr>
+          <w:rFonts w:cs="Times New Roman"/>
+          <w:szCs w:val="28"/>
+        </w:rPr>
+        <w:t>ПродажаБилета</w:t>
+      </w:r>
+      <w:proofErr w:type="spellEnd"/>
+      <w:r>
+        <w:rPr>
+          <w:rFonts w:cs="Times New Roman"/>
+          <w:szCs w:val="28"/>
+        </w:rPr>
+        <w:t>», документ «Платёж», документ «</w:t>
+      </w:r>
+      <w:proofErr w:type="spellStart"/>
+      <w:r>
+        <w:rPr>
+          <w:rFonts w:cs="Times New Roman"/>
+          <w:szCs w:val="28"/>
+        </w:rPr>
+        <w:t>ДоговорАренды</w:t>
+      </w:r>
+      <w:proofErr w:type="spellEnd"/>
+      <w:r>
+        <w:rPr>
+          <w:rFonts w:cs="Times New Roman"/>
+          <w:szCs w:val="28"/>
+        </w:rPr>
+        <w:t>»</w:t>
       </w:r>
     </w:p>
     <w:p>
@@ -7519,12 +9138,37 @@
           <w:szCs w:val="28"/>
         </w:rPr>
       </w:pPr>
-      <w:r>
-        <w:rPr>
-          <w:rFonts w:cs="Times New Roman"/>
-          <w:szCs w:val="28"/>
-        </w:rPr>
-        <w:t>ТипОперации (ПеречислениеСсылка.ТипыФинансовыхОпераций, проверка заполнения)</w:t>
+      <w:proofErr w:type="spellStart"/>
+      <w:r>
+        <w:rPr>
+          <w:rFonts w:cs="Times New Roman"/>
+          <w:szCs w:val="28"/>
+        </w:rPr>
+        <w:t>ТипОперации</w:t>
+      </w:r>
+      <w:proofErr w:type="spellEnd"/>
+      <w:r>
+        <w:rPr>
+          <w:rFonts w:cs="Times New Roman"/>
+          <w:szCs w:val="28"/>
+        </w:rPr>
+        <w:t xml:space="preserve"> (</w:t>
+      </w:r>
+      <w:proofErr w:type="spellStart"/>
+      <w:r>
+        <w:rPr>
+          <w:rFonts w:cs="Times New Roman"/>
+          <w:szCs w:val="28"/>
+        </w:rPr>
+        <w:t>ПеречислениеСсылка.ТипыФинансовыхОпераций</w:t>
+      </w:r>
+      <w:proofErr w:type="spellEnd"/>
+      <w:r>
+        <w:rPr>
+          <w:rFonts w:cs="Times New Roman"/>
+          <w:szCs w:val="28"/>
+        </w:rPr>
+        <w:t>, проверка заполнения)</w:t>
       </w:r>
     </w:p>
     <w:p>
@@ -7601,7 +9245,135 @@
           <w:rFonts w:cs="Times New Roman"/>
           <w:szCs w:val="28"/>
         </w:rPr>
-        <w:t>Ключевой особенностью системы является взаимосвязь объектов через движения документов: при проведении документов «Экспозиция», «ПоступлениеЭкспоната», «ПеремещениеЭкспоната», «ПродажаБилета», «Платёж» и «ДоговорАренды» автоматически формируются записи в регистрах «ЭкспонатыВЭкспозициях», «ДоговорыАренды», «Посещаемость» и «Финансы», что обеспечивает актуальность данных и исключает расхождения в учёте. Регистр накопления «Посещаемость» выполняет оперативный контроль количества посетителей по экспозициям и типам посетителей, регистр накопления «Финансы» отражает все финансовые операции музея, регистр сведений «ЭкспонатыВЭкспозициях» хранит информацию о составе экспозиций, а регистр сведений «ДоговорыАренды» фиксирует данные о действующих договорах аренды залов</w:t>
+        <w:t>Ключевой особенностью системы является взаимосвязь объектов через движения документов: при проведении документов «Экспозиция», «</w:t>
+      </w:r>
+      <w:proofErr w:type="spellStart"/>
+      <w:r>
+        <w:rPr>
+          <w:rFonts w:cs="Times New Roman"/>
+          <w:szCs w:val="28"/>
+        </w:rPr>
+        <w:t>ПоступлениеЭкспоната</w:t>
+      </w:r>
+      <w:proofErr w:type="spellEnd"/>
+      <w:r>
+        <w:rPr>
+          <w:rFonts w:cs="Times New Roman"/>
+          <w:szCs w:val="28"/>
+        </w:rPr>
+        <w:t>», «</w:t>
+      </w:r>
+      <w:proofErr w:type="spellStart"/>
+      <w:r>
+        <w:rPr>
+          <w:rFonts w:cs="Times New Roman"/>
+          <w:szCs w:val="28"/>
+        </w:rPr>
+        <w:t>ПеремещениеЭкспоната</w:t>
+      </w:r>
+      <w:proofErr w:type="spellEnd"/>
+      <w:r>
+        <w:rPr>
+          <w:rFonts w:cs="Times New Roman"/>
+          <w:szCs w:val="28"/>
+        </w:rPr>
+        <w:t>», «</w:t>
+      </w:r>
+      <w:proofErr w:type="spellStart"/>
+      <w:r>
+        <w:rPr>
+          <w:rFonts w:cs="Times New Roman"/>
+          <w:szCs w:val="28"/>
+        </w:rPr>
+        <w:t>ПродажаБилета</w:t>
+      </w:r>
+      <w:proofErr w:type="spellEnd"/>
+      <w:r>
+        <w:rPr>
+          <w:rFonts w:cs="Times New Roman"/>
+          <w:szCs w:val="28"/>
+        </w:rPr>
+        <w:t>», «Платёж» и «</w:t>
+      </w:r>
+      <w:proofErr w:type="spellStart"/>
+      <w:r>
+        <w:rPr>
+          <w:rFonts w:cs="Times New Roman"/>
+          <w:szCs w:val="28"/>
+        </w:rPr>
+        <w:t>ДоговорАренды</w:t>
+      </w:r>
+      <w:proofErr w:type="spellEnd"/>
+      <w:r>
+        <w:rPr>
+          <w:rFonts w:cs="Times New Roman"/>
+          <w:szCs w:val="28"/>
+        </w:rPr>
+        <w:t>» автоматически формируются записи в регистрах «</w:t>
+      </w:r>
+      <w:proofErr w:type="spellStart"/>
+      <w:r>
+        <w:rPr>
+          <w:rFonts w:cs="Times New Roman"/>
+          <w:szCs w:val="28"/>
+        </w:rPr>
+        <w:t>ЭкспонатыВЭкспозициях</w:t>
+      </w:r>
+      <w:proofErr w:type="spellEnd"/>
+      <w:r>
+        <w:rPr>
+          <w:rFonts w:cs="Times New Roman"/>
+          <w:szCs w:val="28"/>
+        </w:rPr>
+        <w:t>», «</w:t>
+      </w:r>
+      <w:proofErr w:type="spellStart"/>
+      <w:r>
+        <w:rPr>
+          <w:rFonts w:cs="Times New Roman"/>
+          <w:szCs w:val="28"/>
+        </w:rPr>
+        <w:t>ДоговорыАренды</w:t>
+      </w:r>
+      <w:proofErr w:type="spellEnd"/>
+      <w:r>
+        <w:rPr>
+          <w:rFonts w:cs="Times New Roman"/>
+          <w:szCs w:val="28"/>
+        </w:rPr>
+        <w:t>», «Посещаемость» и «Финансы», что обеспечивает актуальность данных и исключает расхождения в учёте. Регистр накопления «Посещаемость» выполняет оперативный контроль количества посетителей по экспозициям и типам посетителей, регистр накопления «Финансы» отражает все финансовые операции музея, регистр сведений «</w:t>
+      </w:r>
+      <w:proofErr w:type="spellStart"/>
+      <w:r>
+        <w:rPr>
+          <w:rFonts w:cs="Times New Roman"/>
+          <w:szCs w:val="28"/>
+        </w:rPr>
+        <w:t>ЭкспонатыВЭкспозициях</w:t>
+      </w:r>
+      <w:proofErr w:type="spellEnd"/>
+      <w:r>
+        <w:rPr>
+          <w:rFonts w:cs="Times New Roman"/>
+          <w:szCs w:val="28"/>
+        </w:rPr>
+        <w:t>» хранит информацию о составе экспозиций, а регистр сведений «</w:t>
+      </w:r>
+      <w:proofErr w:type="spellStart"/>
+      <w:r>
+        <w:rPr>
+          <w:rFonts w:cs="Times New Roman"/>
+          <w:szCs w:val="28"/>
+        </w:rPr>
+        <w:t>ДоговорыАренды</w:t>
+      </w:r>
+      <w:proofErr w:type="spellEnd"/>
+      <w:r>
+        <w:rPr>
+          <w:rFonts w:cs="Times New Roman"/>
+          <w:szCs w:val="28"/>
+        </w:rPr>
+        <w:t>» фиксирует данные о действующих договорах аренды залов</w:t>
       </w:r>
       <w:r>
         <w:rPr>
@@ -7661,6 +9433,7 @@
           <w:szCs w:val="28"/>
         </w:rPr>
       </w:pPr>
+      <w:proofErr w:type="spellStart"/>
       <w:r>
         <w:rPr>
           <w:rFonts w:cs="Times New Roman"/>
@@ -7673,7 +9446,15 @@
           <w:rFonts w:cs="Times New Roman"/>
           <w:szCs w:val="28"/>
         </w:rPr>
-        <w:t>Интерфейсная часть системы разработана с учетом эргономики и эффективности работы пользователей. Все формы снабжены стандартными элементами управления 1</w:t>
+        <w:t>Интерфейсная</w:t>
+      </w:r>
+      <w:proofErr w:type="spellEnd"/>
+      <w:r>
+        <w:rPr>
+          <w:rFonts w:cs="Times New Roman"/>
+          <w:szCs w:val="28"/>
+        </w:rPr>
+        <w:t xml:space="preserve"> часть системы разработана с учетом эргономики и эффективности работы пользователей. Все формы снабжены стандартными элементами управления 1</w:t>
       </w:r>
       <w:proofErr w:type="gramStart"/>
       <w:r>
@@ -7749,6 +9530,7 @@
         </w:rPr>
         <w:t>Отчет «</w:t>
       </w:r>
+      <w:proofErr w:type="spellStart"/>
       <w:r>
         <w:rPr>
           <w:rFonts w:cs="Times New Roman"/>
@@ -7758,6 +9540,7 @@
         </w:rPr>
         <w:t>ОтчетПосещаемости</w:t>
       </w:r>
+      <w:proofErr w:type="spellEnd"/>
       <w:r>
         <w:rPr>
           <w:rFonts w:cs="Times New Roman"/>
@@ -7898,6 +9681,7 @@
         </w:rPr>
         <w:t xml:space="preserve"> Отчёт "</w:t>
       </w:r>
+      <w:proofErr w:type="spellStart"/>
       <w:r>
         <w:rPr>
           <w:rFonts w:cs="Times New Roman"/>
@@ -7905,6 +9689,7 @@
         </w:rPr>
         <w:t>ОтчетПосещаемости</w:t>
       </w:r>
+      <w:proofErr w:type="spellEnd"/>
       <w:r>
         <w:rPr>
           <w:rFonts w:cs="Times New Roman"/>
@@ -9013,7 +10798,23 @@
           <w:rFonts w:cs="Times New Roman"/>
           <w:szCs w:val="28"/>
         </w:rPr>
-        <w:t>Отчёты поддерживают экспорт результатов в табличные и печатные форматы (например, для последующей обработки или передачи в смежные службы), а визуальное представление данных усилено за счёт условного оформления: проблемные показатели, такие как низкая посещаемость экспозиции или аномально малые доходы, автоматически выделяются цветом для быстрого обнаружения. Отчёты «ОтчетПосещаемости» и «ФинансовыйОтчет1» дополнительно снабжены диаграммами для наглядного представления динамики показателей</w:t>
+        <w:t>Отчёты поддерживают экспорт результатов в табличные и печатные форматы (например, для последующей обработки или передачи в смежные службы), а визуальное представление данных усилено за счёт условного оформления: проблемные показатели, такие как низкая посещаемость экспозиции или аномально малые доходы, автоматически выделяются цветом для быстрого обнаружения. Отчёты «</w:t>
+      </w:r>
+      <w:proofErr w:type="spellStart"/>
+      <w:r>
+        <w:rPr>
+          <w:rFonts w:cs="Times New Roman"/>
+          <w:szCs w:val="28"/>
+        </w:rPr>
+        <w:t>ОтчетПосещаемости</w:t>
+      </w:r>
+      <w:proofErr w:type="spellEnd"/>
+      <w:r>
+        <w:rPr>
+          <w:rFonts w:cs="Times New Roman"/>
+          <w:szCs w:val="28"/>
+        </w:rPr>
+        <w:t>» и «ФинансовыйОтчет1» дополнительно снабжены диаграммами для наглядного представления динамики показателей</w:t>
       </w:r>
       <w:r>
         <w:rPr>
@@ -9149,7 +10950,23 @@
           <w:rFonts w:cs="Times New Roman"/>
           <w:szCs w:val="28"/>
         </w:rPr>
-        <w:t>В конфигурации информационной системы музея реализована многоуровневая система безопасности на основе ролей. Доступ к конфигуратору и изменению структуры базы данных имеет только администратор системы, тогда как для повседневной работы предусмотрены роли «Админ», «Директор», «Бухгалтер», «Кассир», «Хранитель» и «БазовоеЧтение», каждая из которых обладает строго ограниченным набором прав в соответствии с функциональными обязанностями. На рисунке 4.1 предоставлены выбранные возможности для всех ролей системы</w:t>
+        <w:t>В конфигурации информационной системы музея реализована многоуровневая система безопасности на основе ролей. Доступ к конфигуратору и изменению структуры базы данных имеет только администратор системы, тогда как для повседневной работы предусмотрены роли «Админ», «Директор», «Бухгалтер», «Кассир», «Хранитель» и «</w:t>
+      </w:r>
+      <w:proofErr w:type="spellStart"/>
+      <w:r>
+        <w:rPr>
+          <w:rFonts w:cs="Times New Roman"/>
+          <w:szCs w:val="28"/>
+        </w:rPr>
+        <w:t>БазовоеЧтение</w:t>
+      </w:r>
+      <w:proofErr w:type="spellEnd"/>
+      <w:r>
+        <w:rPr>
+          <w:rFonts w:cs="Times New Roman"/>
+          <w:szCs w:val="28"/>
+        </w:rPr>
+        <w:t>», каждая из которых обладает строго ограниченным набором прав в соответствии с функциональными обязанностями. На рисунке 4.1 предоставлены выбранные возможности для всех ролей системы</w:t>
       </w:r>
       <w:r>
         <w:rPr>
@@ -9272,7 +11089,71 @@
           <w:rFonts w:cs="Times New Roman"/>
           <w:szCs w:val="28"/>
         </w:rPr>
-        <w:t>» предоставляет полный доступ ко всем объектам конфигурации музея. Пользователи с этой ролью могут настраивать подсистемы «УправлениеМузеем», «ПосетителиИБилеты», «Финансы» и «Аренда», управлять пользователями и ролями, изменять структуру справочников и отчётов, а также выполнять любые операции с документами экспозиций, поступления и перемещения экспонатов, продажи билетов, платежей и договоров аренды. Администратор контролирует состояние регистров «ЭкспонатыВЭкспозициях», «ДоговорыАренды», «Посещаемость» и «Финансы», что позволяет обеспечивать целостность данных и корректность учёта.</w:t>
+        <w:t>» предоставляет полный доступ ко всем объектам конфигурации музея. Пользователи с этой ролью могут настраивать подсистемы «</w:t>
+      </w:r>
+      <w:proofErr w:type="spellStart"/>
+      <w:r>
+        <w:rPr>
+          <w:rFonts w:cs="Times New Roman"/>
+          <w:szCs w:val="28"/>
+        </w:rPr>
+        <w:t>УправлениеМузеем</w:t>
+      </w:r>
+      <w:proofErr w:type="spellEnd"/>
+      <w:r>
+        <w:rPr>
+          <w:rFonts w:cs="Times New Roman"/>
+          <w:szCs w:val="28"/>
+        </w:rPr>
+        <w:t>», «</w:t>
+      </w:r>
+      <w:proofErr w:type="spellStart"/>
+      <w:r>
+        <w:rPr>
+          <w:rFonts w:cs="Times New Roman"/>
+          <w:szCs w:val="28"/>
+        </w:rPr>
+        <w:t>ПосетителиИБилеты</w:t>
+      </w:r>
+      <w:proofErr w:type="spellEnd"/>
+      <w:r>
+        <w:rPr>
+          <w:rFonts w:cs="Times New Roman"/>
+          <w:szCs w:val="28"/>
+        </w:rPr>
+        <w:t>», «Финансы» и «Аренда», управлять пользователями и ролями, изменять структуру справочников и отчётов, а также выполнять любые операции с документами экспозиций, поступления и перемещения экспонатов, продажи билетов, платежей и договоров аренды. Администратор контролирует состояние регистров «</w:t>
+      </w:r>
+      <w:proofErr w:type="spellStart"/>
+      <w:r>
+        <w:rPr>
+          <w:rFonts w:cs="Times New Roman"/>
+          <w:szCs w:val="28"/>
+        </w:rPr>
+        <w:t>ЭкспонатыВЭкспозициях</w:t>
+      </w:r>
+      <w:proofErr w:type="spellEnd"/>
+      <w:r>
+        <w:rPr>
+          <w:rFonts w:cs="Times New Roman"/>
+          <w:szCs w:val="28"/>
+        </w:rPr>
+        <w:t>», «</w:t>
+      </w:r>
+      <w:proofErr w:type="spellStart"/>
+      <w:r>
+        <w:rPr>
+          <w:rFonts w:cs="Times New Roman"/>
+          <w:szCs w:val="28"/>
+        </w:rPr>
+        <w:t>ДоговорыАренды</w:t>
+      </w:r>
+      <w:proofErr w:type="spellEnd"/>
+      <w:r>
+        <w:rPr>
+          <w:rFonts w:cs="Times New Roman"/>
+          <w:szCs w:val="28"/>
+        </w:rPr>
+        <w:t>», «Посещаемость» и «Финансы», что позволяет обеспечивать целостность данных и корректность учёта.</w:t>
       </w:r>
     </w:p>
     <w:p>
@@ -9337,7 +11218,23 @@
           <w:rFonts w:cs="Times New Roman"/>
           <w:szCs w:val="28"/>
         </w:rPr>
-        <w:t>» предназначена для ведения финансового учёта музея. Пользователи с этой ролью могут создавать и редактировать документы «Платёж» и «ДоговорАренды», работать со справочником «Арендатор», просматривать финансовые отчёты и данные регистра «Финансы». Бухгалтер имеет доступ к просмотру документов продажи билетов для контроля выручки, но не может их редактировать, что предотвращает несанкционированные изменения финансовых данных.</w:t>
+        <w:t>» предназначена для ведения финансового учёта музея. Пользователи с этой ролью могут создавать и редактировать документы «Платёж» и «</w:t>
+      </w:r>
+      <w:proofErr w:type="spellStart"/>
+      <w:r>
+        <w:rPr>
+          <w:rFonts w:cs="Times New Roman"/>
+          <w:szCs w:val="28"/>
+        </w:rPr>
+        <w:t>ДоговорАренды</w:t>
+      </w:r>
+      <w:proofErr w:type="spellEnd"/>
+      <w:r>
+        <w:rPr>
+          <w:rFonts w:cs="Times New Roman"/>
+          <w:szCs w:val="28"/>
+        </w:rPr>
+        <w:t>», работать со справочником «Арендатор», просматривать финансовые отчёты и данные регистра «Финансы». Бухгалтер имеет доступ к просмотру документов продажи билетов для контроля выручки, но не может их редактировать, что предотвращает несанкционированные изменения финансовых данных.</w:t>
       </w:r>
     </w:p>
     <w:p>
@@ -9369,7 +11266,23 @@
           <w:rFonts w:cs="Times New Roman"/>
           <w:szCs w:val="28"/>
         </w:rPr>
-        <w:t>» предоставляет минимально необходимые права для выполнения операций продажи билетов и обслуживания посетителей. Пользователи с этой ролью могут оформлять документы «ПродажаБилета», просматривать справочники посетителей и экспозиций, а также формировать отчёт по посещаемости. Кассир не имеет доступа к изменению структуры справочников и к административным настройкам системы, что исключает возможность несанкционированного изменения критически важных данных.</w:t>
+        <w:t>» предоставляет минимально необходимые права для выполнения операций продажи билетов и обслуживания посетителей. Пользователи с этой ролью могут оформлять документы «</w:t>
+      </w:r>
+      <w:proofErr w:type="spellStart"/>
+      <w:r>
+        <w:rPr>
+          <w:rFonts w:cs="Times New Roman"/>
+          <w:szCs w:val="28"/>
+        </w:rPr>
+        <w:t>ПродажаБилета</w:t>
+      </w:r>
+      <w:proofErr w:type="spellEnd"/>
+      <w:r>
+        <w:rPr>
+          <w:rFonts w:cs="Times New Roman"/>
+          <w:szCs w:val="28"/>
+        </w:rPr>
+        <w:t>», просматривать справочники посетителей и экспозиций, а также формировать отчёт по посещаемости. Кассир не имеет доступа к изменению структуры справочников и к административным настройкам системы, что исключает возможность несанкционированного изменения критически важных данных.</w:t>
       </w:r>
     </w:p>
     <w:p>
@@ -9401,7 +11314,55 @@
           <w:rFonts w:cs="Times New Roman"/>
           <w:szCs w:val="28"/>
         </w:rPr>
-        <w:t>» предназначена для управления коллекцией музея и экспонатами. Пользователи с этой ролью могут создавать и редактировать справочники «Экспонат» и «Автор», оформлять документы «ПоступлениеЭкспоната», «ПеремещениеЭкспоната» и «Экспозиция», а также работать с регистром сведений «ЭкспонатыВЭкспозициях». Хранитель имеет доступ к просмотру справочников залов и музеев, но не может изменять финансовые документы и данные о посетителях, что обеспечивает разделение ответственности за различные направления деятельности музея.</w:t>
+        <w:t>» предназначена для управления коллекцией музея и экспонатами. Пользователи с этой ролью могут создавать и редактировать справочники «Экспонат» и «Автор», оформлять документы «</w:t>
+      </w:r>
+      <w:proofErr w:type="spellStart"/>
+      <w:r>
+        <w:rPr>
+          <w:rFonts w:cs="Times New Roman"/>
+          <w:szCs w:val="28"/>
+        </w:rPr>
+        <w:t>ПоступлениеЭкспоната</w:t>
+      </w:r>
+      <w:proofErr w:type="spellEnd"/>
+      <w:r>
+        <w:rPr>
+          <w:rFonts w:cs="Times New Roman"/>
+          <w:szCs w:val="28"/>
+        </w:rPr>
+        <w:t>», «</w:t>
+      </w:r>
+      <w:proofErr w:type="spellStart"/>
+      <w:r>
+        <w:rPr>
+          <w:rFonts w:cs="Times New Roman"/>
+          <w:szCs w:val="28"/>
+        </w:rPr>
+        <w:t>ПеремещениеЭкспоната</w:t>
+      </w:r>
+      <w:proofErr w:type="spellEnd"/>
+      <w:r>
+        <w:rPr>
+          <w:rFonts w:cs="Times New Roman"/>
+          <w:szCs w:val="28"/>
+        </w:rPr>
+        <w:t>» и «Экспозиция», а также работать с регистром сведений «</w:t>
+      </w:r>
+      <w:proofErr w:type="spellStart"/>
+      <w:r>
+        <w:rPr>
+          <w:rFonts w:cs="Times New Roman"/>
+          <w:szCs w:val="28"/>
+        </w:rPr>
+        <w:t>ЭкспонатыВЭкспозициях</w:t>
+      </w:r>
+      <w:proofErr w:type="spellEnd"/>
+      <w:r>
+        <w:rPr>
+          <w:rFonts w:cs="Times New Roman"/>
+          <w:szCs w:val="28"/>
+        </w:rPr>
+        <w:t>». Хранитель имеет доступ к просмотру справочников залов и музеев, но не может изменять финансовые документы и данные о посетителях, что обеспечивает разделение ответственности за различные направления деятельности музея.</w:t>
       </w:r>
     </w:p>
     <w:p>
@@ -9420,6 +11381,7 @@
         </w:rPr>
         <w:t>Роль «</w:t>
       </w:r>
+      <w:proofErr w:type="spellStart"/>
       <w:r>
         <w:rPr>
           <w:rFonts w:cs="Times New Roman"/>
@@ -9429,6 +11391,7 @@
         </w:rPr>
         <w:t>БазовоеЧтение</w:t>
       </w:r>
+      <w:proofErr w:type="spellEnd"/>
       <w:r>
         <w:rPr>
           <w:rFonts w:cs="Times New Roman"/>
@@ -9505,7 +11468,71 @@
           <w:rFonts w:cs="Times New Roman"/>
           <w:szCs w:val="28"/>
         </w:rPr>
-        <w:t xml:space="preserve">В системе реализован комплекс серверных проверок при проведении документов «Экспозиция», «ПоступлениеЭкспоната», «ПеремещениеЭкспоната», «ПродажаБилета», «Платёж» и «ДоговорАренды». </w:t>
+        <w:t>В системе реализован комплекс серверных проверок при проведении документов «Экспозиция», «</w:t>
+      </w:r>
+      <w:proofErr w:type="spellStart"/>
+      <w:r>
+        <w:rPr>
+          <w:rFonts w:cs="Times New Roman"/>
+          <w:szCs w:val="28"/>
+        </w:rPr>
+        <w:t>ПоступлениеЭкспоната</w:t>
+      </w:r>
+      <w:proofErr w:type="spellEnd"/>
+      <w:r>
+        <w:rPr>
+          <w:rFonts w:cs="Times New Roman"/>
+          <w:szCs w:val="28"/>
+        </w:rPr>
+        <w:t>», «</w:t>
+      </w:r>
+      <w:proofErr w:type="spellStart"/>
+      <w:r>
+        <w:rPr>
+          <w:rFonts w:cs="Times New Roman"/>
+          <w:szCs w:val="28"/>
+        </w:rPr>
+        <w:t>ПеремещениеЭкспоната</w:t>
+      </w:r>
+      <w:proofErr w:type="spellEnd"/>
+      <w:r>
+        <w:rPr>
+          <w:rFonts w:cs="Times New Roman"/>
+          <w:szCs w:val="28"/>
+        </w:rPr>
+        <w:t>», «</w:t>
+      </w:r>
+      <w:proofErr w:type="spellStart"/>
+      <w:r>
+        <w:rPr>
+          <w:rFonts w:cs="Times New Roman"/>
+          <w:szCs w:val="28"/>
+        </w:rPr>
+        <w:t>ПродажаБилета</w:t>
+      </w:r>
+      <w:proofErr w:type="spellEnd"/>
+      <w:r>
+        <w:rPr>
+          <w:rFonts w:cs="Times New Roman"/>
+          <w:szCs w:val="28"/>
+        </w:rPr>
+        <w:t>», «Платёж» и «</w:t>
+      </w:r>
+      <w:proofErr w:type="spellStart"/>
+      <w:r>
+        <w:rPr>
+          <w:rFonts w:cs="Times New Roman"/>
+          <w:szCs w:val="28"/>
+        </w:rPr>
+        <w:t>ДоговорАренды</w:t>
+      </w:r>
+      <w:proofErr w:type="spellEnd"/>
+      <w:r>
+        <w:rPr>
+          <w:rFonts w:cs="Times New Roman"/>
+          <w:szCs w:val="28"/>
+        </w:rPr>
+        <w:t xml:space="preserve">». </w:t>
       </w:r>
     </w:p>
     <w:p>
@@ -9538,7 +11565,39 @@
           <w:szCs w:val="28"/>
         </w:rPr>
         <w:lastRenderedPageBreak/>
-        <w:t>При нарушении условий проведение блокируется, пользователю выводится информативное сообщение об ошибке, что предотвращает расхождения между данными документов и регистрами «ЭкспонатыВЭкспозициях», «ДоговорыАренды», «Посещаемость» и «Финансы»</w:t>
+        <w:t>При нарушении условий проведение блокируется, пользователю выводится информативное сообщение об ошибке, что предотвращает расхождения между данными документов и регистрами «</w:t>
+      </w:r>
+      <w:proofErr w:type="spellStart"/>
+      <w:r>
+        <w:rPr>
+          <w:rFonts w:cs="Times New Roman"/>
+          <w:szCs w:val="28"/>
+        </w:rPr>
+        <w:t>ЭкспонатыВЭкспозициях</w:t>
+      </w:r>
+      <w:proofErr w:type="spellEnd"/>
+      <w:r>
+        <w:rPr>
+          <w:rFonts w:cs="Times New Roman"/>
+          <w:szCs w:val="28"/>
+        </w:rPr>
+        <w:t>», «</w:t>
+      </w:r>
+      <w:proofErr w:type="spellStart"/>
+      <w:r>
+        <w:rPr>
+          <w:rFonts w:cs="Times New Roman"/>
+          <w:szCs w:val="28"/>
+        </w:rPr>
+        <w:t>ДоговорыАренды</w:t>
+      </w:r>
+      <w:proofErr w:type="spellEnd"/>
+      <w:r>
+        <w:rPr>
+          <w:rFonts w:cs="Times New Roman"/>
+          <w:szCs w:val="28"/>
+        </w:rPr>
+        <w:t>», «Посещаемость» и «Финансы»</w:t>
       </w:r>
       <w:r>
         <w:rPr>
@@ -9704,7 +11763,119 @@
           <w:rFonts w:cs="Times New Roman"/>
           <w:szCs w:val="28"/>
         </w:rPr>
-        <w:t>Ключевым результатом проекта стало создание целостной информационной системы, в которой все операции взаимосвязаны через единый документооборот: документы «Экспозиция», «ПоступлениеЭкспоната», «ПеремещениеЭкспоната», «ПродажаБилета», «Платёж» и «ДоговорАренды» автоматически формируют движения в регистрах «ЭкспонатыВЭкспозициях», «ДоговорыАренды», «Посещаемость» и «Финансы». Механизмы контроля доступности экспонатов для экспозиций, предотвращения пересечения сроков аренды залов, а также разграничение прав доступа по ролям «Админ», «Директор», «Бухгалтер», «Кассир», «Хранитель» и «БазовоеЧтение» создают надёжную основу для безопасного и прозрачного управления музейной деятельностью.</w:t>
+        <w:t>Ключевым результатом проекта стало создание целостной информационной системы, в которой все операции взаимосвязаны через единый документооборот: документы «Экспозиция», «</w:t>
+      </w:r>
+      <w:proofErr w:type="spellStart"/>
+      <w:r>
+        <w:rPr>
+          <w:rFonts w:cs="Times New Roman"/>
+          <w:szCs w:val="28"/>
+        </w:rPr>
+        <w:t>ПоступлениеЭкспоната</w:t>
+      </w:r>
+      <w:proofErr w:type="spellEnd"/>
+      <w:r>
+        <w:rPr>
+          <w:rFonts w:cs="Times New Roman"/>
+          <w:szCs w:val="28"/>
+        </w:rPr>
+        <w:t>», «</w:t>
+      </w:r>
+      <w:proofErr w:type="spellStart"/>
+      <w:r>
+        <w:rPr>
+          <w:rFonts w:cs="Times New Roman"/>
+          <w:szCs w:val="28"/>
+        </w:rPr>
+        <w:t>ПеремещениеЭкспоната</w:t>
+      </w:r>
+      <w:proofErr w:type="spellEnd"/>
+      <w:r>
+        <w:rPr>
+          <w:rFonts w:cs="Times New Roman"/>
+          <w:szCs w:val="28"/>
+        </w:rPr>
+        <w:t>», «</w:t>
+      </w:r>
+      <w:proofErr w:type="spellStart"/>
+      <w:r>
+        <w:rPr>
+          <w:rFonts w:cs="Times New Roman"/>
+          <w:szCs w:val="28"/>
+        </w:rPr>
+        <w:t>ПродажаБилета</w:t>
+      </w:r>
+      <w:proofErr w:type="spellEnd"/>
+      <w:r>
+        <w:rPr>
+          <w:rFonts w:cs="Times New Roman"/>
+          <w:szCs w:val="28"/>
+        </w:rPr>
+        <w:t>», «Платёж» и «</w:t>
+      </w:r>
+      <w:proofErr w:type="spellStart"/>
+      <w:r>
+        <w:rPr>
+          <w:rFonts w:cs="Times New Roman"/>
+          <w:szCs w:val="28"/>
+        </w:rPr>
+        <w:t>ДоговорАренды</w:t>
+      </w:r>
+      <w:proofErr w:type="spellEnd"/>
+      <w:r>
+        <w:rPr>
+          <w:rFonts w:cs="Times New Roman"/>
+          <w:szCs w:val="28"/>
+        </w:rPr>
+        <w:t>» автоматически формируют движения в регистрах «</w:t>
+      </w:r>
+      <w:proofErr w:type="spellStart"/>
+      <w:r>
+        <w:rPr>
+          <w:rFonts w:cs="Times New Roman"/>
+          <w:szCs w:val="28"/>
+        </w:rPr>
+        <w:t>ЭкспонатыВЭкспозициях</w:t>
+      </w:r>
+      <w:proofErr w:type="spellEnd"/>
+      <w:r>
+        <w:rPr>
+          <w:rFonts w:cs="Times New Roman"/>
+          <w:szCs w:val="28"/>
+        </w:rPr>
+        <w:t>», «</w:t>
+      </w:r>
+      <w:proofErr w:type="spellStart"/>
+      <w:r>
+        <w:rPr>
+          <w:rFonts w:cs="Times New Roman"/>
+          <w:szCs w:val="28"/>
+        </w:rPr>
+        <w:t>ДоговорыАренды</w:t>
+      </w:r>
+      <w:proofErr w:type="spellEnd"/>
+      <w:r>
+        <w:rPr>
+          <w:rFonts w:cs="Times New Roman"/>
+          <w:szCs w:val="28"/>
+        </w:rPr>
+        <w:t>», «Посещаемость» и «Финансы». Механизмы контроля доступности экспонатов для экспозиций, предотвращения пересечения сроков аренды залов, а также разграничение прав доступа по ролям «Админ», «Директор», «Бухгалтер», «Кассир», «Хранитель» и «</w:t>
+      </w:r>
+      <w:proofErr w:type="spellStart"/>
+      <w:r>
+        <w:rPr>
+          <w:rFonts w:cs="Times New Roman"/>
+          <w:szCs w:val="28"/>
+        </w:rPr>
+        <w:t>БазовоеЧтение</w:t>
+      </w:r>
+      <w:proofErr w:type="spellEnd"/>
+      <w:r>
+        <w:rPr>
+          <w:rFonts w:cs="Times New Roman"/>
+          <w:szCs w:val="28"/>
+        </w:rPr>
+        <w:t>» создают надёжную основу для безопасного и прозрачного управления музейной деятельностью.</w:t>
       </w:r>
     </w:p>
     <w:p>
@@ -10118,14 +12289,10 @@
     </w:p>
     <w:p/>
     <w:sectPr>
-      <w:headerReference w:type="even" r:id="rId33"/>
-      <w:headerReference w:type="default" r:id="rId34"/>
-      <w:footerReference w:type="even" r:id="rId35"/>
-      <w:footerReference w:type="default" r:id="rId36"/>
-      <w:headerReference w:type="first" r:id="rId37"/>
-      <w:footerReference w:type="first" r:id="rId38"/>
+      <w:footerReference w:type="default" r:id="rId33"/>
       <w:pgSz w:w="11906" w:h="16838"/>
       <w:pgMar w:top="1134" w:right="850" w:bottom="1134" w:left="1701" w:header="708" w:footer="708" w:gutter="0"/>
+      <w:pgNumType w:start="2"/>
       <w:cols w:space="708"/>
       <w:titlePg/>
       <w:docGrid w:linePitch="360"/>
@@ -10160,16 +12327,6 @@
 </file>
 
 <file path=word/footer1.xml><?xml version="1.0" encoding="utf-8"?>
-<w:ftr xmlns:wpc="http://schemas.microsoft.com/office/word/2010/wordprocessingCanvas" xmlns:cx="http://schemas.microsoft.com/office/drawing/2014/chartex" xmlns:cx1="http://schemas.microsoft.com/office/drawing/2015/9/8/chartex" xmlns:cx2="http://schemas.microsoft.com/office/drawing/2015/10/21/chartex" xmlns:cx3="http://schemas.microsoft.com/office/drawing/2016/5/9/chartex" xmlns:cx4="http://schemas.microsoft.com/office/drawing/2016/5/10/chartex" xmlns:cx5="http://schemas.microsoft.com/office/drawing/2016/5/11/chartex" xmlns:cx6="http://schemas.microsoft.com/office/drawing/2016/5/12/chartex" xmlns:cx7="http://schemas.microsoft.com/office/drawing/2016/5/13/chartex" xmlns:cx8="http://schemas.microsoft.com/office/drawing/2016/5/14/chartex" xmlns:mc="http://schemas.openxmlformats.org/markup-compatibility/2006" xmlns:aink="http://schemas.microsoft.com/office/drawing/2016/ink" xmlns:am3d="http://schemas.microsoft.com/office/drawing/2017/model3d" xmlns:o="urn:schemas-microsoft-com:office:office" xmlns:oel="http://schemas.microsoft.com/office/2019/extlst" xmlns:r="http://schemas.openxmlformats.org/officeDocument/2006/relationships" xmlns:m="http://schemas.openxmlformats.org/officeDocument/2006/math" xmlns:v="urn:schemas-microsoft-com:vml" xmlns:wp14="http://schemas.microsoft.com/office/word/2010/wordprocessingDrawing" xmlns:wp="http://schemas.openxmlformats.org/drawingml/2006/wordprocessingDrawing" xmlns:w10="urn:schemas-microsoft-com:office:word" xmlns:w="http://schemas.openxmlformats.org/wordprocessingml/2006/main" xmlns:w14="http://schemas.microsoft.com/office/word/2010/wordml" xmlns:w15="http://schemas.microsoft.com/office/word/2012/wordml" xmlns:w16cex="http://schemas.microsoft.com/office/word/2018/wordml/cex" xmlns:w16cid="http://schemas.microsoft.com/office/word/2016/wordml/cid" xmlns:w16="http://schemas.microsoft.com/office/word/2018/wordml" xmlns:w16du="http://schemas.microsoft.com/office/word/2023/wordml/word16du" xmlns:w16sdtdh="http://schemas.microsoft.com/office/word/2020/wordml/sdtdatahash" xmlns:w16sdtfl="http://schemas.microsoft.com/office/word/2024/wordml/sdtformatlock" xmlns:w16se="http://schemas.microsoft.com/office/word/2015/wordml/symex" xmlns:wpg="http://schemas.microsoft.com/office/word/2010/wordprocessingGroup" xmlns:wpi="http://schemas.microsoft.com/office/word/2010/wordprocessingInk" xmlns:wne="http://schemas.microsoft.com/office/word/2006/wordml" xmlns:wps="http://schemas.microsoft.com/office/word/2010/wordprocessingShape" mc:Ignorable="w14 w15 w16se w16cid w16 w16cex w16sdtdh w16sdtfl w16du wp14">
-  <w:p>
-    <w:pPr>
-      <w:pStyle w:val="af3"/>
-    </w:pPr>
-  </w:p>
-</w:ftr>
-</file>
-
-<file path=word/footer2.xml><?xml version="1.0" encoding="utf-8"?>
 <w:ftr xmlns:wpc="http://schemas.microsoft.com/office/word/2010/wordprocessingCanvas" xmlns:cx="http://schemas.microsoft.com/office/drawing/2014/chartex" xmlns:cx1="http://schemas.microsoft.com/office/drawing/2015/9/8/chartex" xmlns:cx2="http://schemas.microsoft.com/office/drawing/2015/10/21/chartex" xmlns:cx3="http://schemas.microsoft.com/office/drawing/2016/5/9/chartex" xmlns:cx4="http://schemas.microsoft.com/office/drawing/2016/5/10/chartex" xmlns:cx5="http://schemas.microsoft.com/office/drawing/2016/5/11/chartex" xmlns:cx6="http://schemas.microsoft.com/office/drawing/2016/5/12/chartex" xmlns:cx7="http://schemas.microsoft.com/office/drawing/2016/5/13/chartex" xmlns:cx8="http://schemas.microsoft.com/office/drawing/2016/5/14/chartex" xmlns:mc="http://schemas.openxmlformats.org/markup-compatibility/2006" xmlns:aink="http://schemas.microsoft.com/office/drawing/2016/ink" xmlns:am3d="http://schemas.microsoft.com/office/drawing/2017/model3d" xmlns:o="urn:schemas-microsoft-com:office:office" xmlns:oel="http://schemas.microsoft.com/office/2019/extlst" xmlns:r="http://schemas.openxmlformats.org/officeDocument/2006/relationships" xmlns:m="http://schemas.openxmlformats.org/officeDocument/2006/math" xmlns:v="urn:schemas-microsoft-com:vml" xmlns:wp14="http://schemas.microsoft.com/office/word/2010/wordprocessingDrawing" xmlns:wp="http://schemas.openxmlformats.org/drawingml/2006/wordprocessingDrawing" xmlns:w10="urn:schemas-microsoft-com:office:word" xmlns:w="http://schemas.openxmlformats.org/wordprocessingml/2006/main" xmlns:w14="http://schemas.microsoft.com/office/word/2010/wordml" xmlns:w15="http://schemas.microsoft.com/office/word/2012/wordml" xmlns:w16cex="http://schemas.microsoft.com/office/word/2018/wordml/cex" xmlns:w16cid="http://schemas.microsoft.com/office/word/2016/wordml/cid" xmlns:w16="http://schemas.microsoft.com/office/word/2018/wordml" xmlns:w16du="http://schemas.microsoft.com/office/word/2023/wordml/word16du" xmlns:w16sdtdh="http://schemas.microsoft.com/office/word/2020/wordml/sdtdatahash" xmlns:w16sdtfl="http://schemas.microsoft.com/office/word/2024/wordml/sdtformatlock" xmlns:w16se="http://schemas.microsoft.com/office/word/2015/wordml/symex" xmlns:wpg="http://schemas.microsoft.com/office/word/2010/wordprocessingGroup" xmlns:wpi="http://schemas.microsoft.com/office/word/2010/wordprocessingInk" xmlns:wne="http://schemas.microsoft.com/office/word/2006/wordml" xmlns:wps="http://schemas.microsoft.com/office/word/2010/wordprocessingShape" mc:Ignorable="w14 w15 w16se w16cid w16 w16cex w16sdtdh w16sdtfl w16du wp14">
   <w:sdt>
     <w:sdtPr>
@@ -10211,16 +12368,6 @@
 </w:ftr>
 </file>
 
-<file path=word/footer3.xml><?xml version="1.0" encoding="utf-8"?>
-<w:ftr xmlns:wpc="http://schemas.microsoft.com/office/word/2010/wordprocessingCanvas" xmlns:cx="http://schemas.microsoft.com/office/drawing/2014/chartex" xmlns:cx1="http://schemas.microsoft.com/office/drawing/2015/9/8/chartex" xmlns:cx2="http://schemas.microsoft.com/office/drawing/2015/10/21/chartex" xmlns:cx3="http://schemas.microsoft.com/office/drawing/2016/5/9/chartex" xmlns:cx4="http://schemas.microsoft.com/office/drawing/2016/5/10/chartex" xmlns:cx5="http://schemas.microsoft.com/office/drawing/2016/5/11/chartex" xmlns:cx6="http://schemas.microsoft.com/office/drawing/2016/5/12/chartex" xmlns:cx7="http://schemas.microsoft.com/office/drawing/2016/5/13/chartex" xmlns:cx8="http://schemas.microsoft.com/office/drawing/2016/5/14/chartex" xmlns:mc="http://schemas.openxmlformats.org/markup-compatibility/2006" xmlns:aink="http://schemas.microsoft.com/office/drawing/2016/ink" xmlns:am3d="http://schemas.microsoft.com/office/drawing/2017/model3d" xmlns:o="urn:schemas-microsoft-com:office:office" xmlns:oel="http://schemas.microsoft.com/office/2019/extlst" xmlns:r="http://schemas.openxmlformats.org/officeDocument/2006/relationships" xmlns:m="http://schemas.openxmlformats.org/officeDocument/2006/math" xmlns:v="urn:schemas-microsoft-com:vml" xmlns:wp14="http://schemas.microsoft.com/office/word/2010/wordprocessingDrawing" xmlns:wp="http://schemas.openxmlformats.org/drawingml/2006/wordprocessingDrawing" xmlns:w10="urn:schemas-microsoft-com:office:word" xmlns:w="http://schemas.openxmlformats.org/wordprocessingml/2006/main" xmlns:w14="http://schemas.microsoft.com/office/word/2010/wordml" xmlns:w15="http://schemas.microsoft.com/office/word/2012/wordml" xmlns:w16cex="http://schemas.microsoft.com/office/word/2018/wordml/cex" xmlns:w16cid="http://schemas.microsoft.com/office/word/2016/wordml/cid" xmlns:w16="http://schemas.microsoft.com/office/word/2018/wordml" xmlns:w16du="http://schemas.microsoft.com/office/word/2023/wordml/word16du" xmlns:w16sdtdh="http://schemas.microsoft.com/office/word/2020/wordml/sdtdatahash" xmlns:w16sdtfl="http://schemas.microsoft.com/office/word/2024/wordml/sdtformatlock" xmlns:w16se="http://schemas.microsoft.com/office/word/2015/wordml/symex" xmlns:wpg="http://schemas.microsoft.com/office/word/2010/wordprocessingGroup" xmlns:wpi="http://schemas.microsoft.com/office/word/2010/wordprocessingInk" xmlns:wne="http://schemas.microsoft.com/office/word/2006/wordml" xmlns:wps="http://schemas.microsoft.com/office/word/2010/wordprocessingShape" mc:Ignorable="w14 w15 w16se w16cid w16 w16cex w16sdtdh w16sdtfl w16du wp14">
-  <w:p>
-    <w:pPr>
-      <w:pStyle w:val="af3"/>
-    </w:pPr>
-  </w:p>
-</w:ftr>
-</file>
-
 <file path=word/footnotes.xml><?xml version="1.0" encoding="utf-8"?>
 <w:footnotes xmlns:wpc="http://schemas.microsoft.com/office/word/2010/wordprocessingCanvas" xmlns:cx="http://schemas.microsoft.com/office/drawing/2014/chartex" xmlns:cx1="http://schemas.microsoft.com/office/drawing/2015/9/8/chartex" xmlns:cx2="http://schemas.microsoft.com/office/drawing/2015/10/21/chartex" xmlns:cx3="http://schemas.microsoft.com/office/drawing/2016/5/9/chartex" xmlns:cx4="http://schemas.microsoft.com/office/drawing/2016/5/10/chartex" xmlns:cx5="http://schemas.microsoft.com/office/drawing/2016/5/11/chartex" xmlns:cx6="http://schemas.microsoft.com/office/drawing/2016/5/12/chartex" xmlns:cx7="http://schemas.microsoft.com/office/drawing/2016/5/13/chartex" xmlns:cx8="http://schemas.microsoft.com/office/drawing/2016/5/14/chartex" xmlns:mc="http://schemas.openxmlformats.org/markup-compatibility/2006" xmlns:aink="http://schemas.microsoft.com/office/drawing/2016/ink" xmlns:am3d="http://schemas.microsoft.com/office/drawing/2017/model3d" xmlns:o="urn:schemas-microsoft-com:office:office" xmlns:oel="http://schemas.microsoft.com/office/2019/extlst" xmlns:r="http://schemas.openxmlformats.org/officeDocument/2006/relationships" xmlns:m="http://schemas.openxmlformats.org/officeDocument/2006/math" xmlns:v="urn:schemas-microsoft-com:vml" xmlns:wp14="http://schemas.microsoft.com/office/word/2010/wordprocessingDrawing" xmlns:wp="http://schemas.openxmlformats.org/drawingml/2006/wordprocessingDrawing" xmlns:w10="urn:schemas-microsoft-com:office:word" xmlns:w="http://schemas.openxmlformats.org/wordprocessingml/2006/main" xmlns:w14="http://schemas.microsoft.com/office/word/2010/wordml" xmlns:w15="http://schemas.microsoft.com/office/word/2012/wordml" xmlns:w16cex="http://schemas.microsoft.com/office/word/2018/wordml/cex" xmlns:w16cid="http://schemas.microsoft.com/office/word/2016/wordml/cid" xmlns:w16="http://schemas.microsoft.com/office/word/2018/wordml" xmlns:w16du="http://schemas.microsoft.com/office/word/2023/wordml/word16du" xmlns:w16sdtdh="http://schemas.microsoft.com/office/word/2020/wordml/sdtdatahash" xmlns:w16sdtfl="http://schemas.microsoft.com/office/word/2024/wordml/sdtformatlock" xmlns:w16se="http://schemas.microsoft.com/office/word/2015/wordml/symex" xmlns:wpg="http://schemas.microsoft.com/office/word/2010/wordprocessingGroup" xmlns:wpi="http://schemas.microsoft.com/office/word/2010/wordprocessingInk" xmlns:wne="http://schemas.microsoft.com/office/word/2006/wordml" xmlns:wps="http://schemas.microsoft.com/office/word/2010/wordprocessingShape" mc:Ignorable="w14 w15 w16se w16cid w16 w16cex w16sdtdh w16sdtfl w16du wp14">
   <w:footnote w:type="separator" w:id="-1">
@@ -10244,36 +12391,6 @@
     </w:p>
   </w:footnote>
 </w:footnotes>
-</file>
-
-<file path=word/header1.xml><?xml version="1.0" encoding="utf-8"?>
-<w:hdr xmlns:wpc="http://schemas.microsoft.com/office/word/2010/wordprocessingCanvas" xmlns:cx="http://schemas.microsoft.com/office/drawing/2014/chartex" xmlns:cx1="http://schemas.microsoft.com/office/drawing/2015/9/8/chartex" xmlns:cx2="http://schemas.microsoft.com/office/drawing/2015/10/21/chartex" xmlns:cx3="http://schemas.microsoft.com/office/drawing/2016/5/9/chartex" xmlns:cx4="http://schemas.microsoft.com/office/drawing/2016/5/10/chartex" xmlns:cx5="http://schemas.microsoft.com/office/drawing/2016/5/11/chartex" xmlns:cx6="http://schemas.microsoft.com/office/drawing/2016/5/12/chartex" xmlns:cx7="http://schemas.microsoft.com/office/drawing/2016/5/13/chartex" xmlns:cx8="http://schemas.microsoft.com/office/drawing/2016/5/14/chartex" xmlns:mc="http://schemas.openxmlformats.org/markup-compatibility/2006" xmlns:aink="http://schemas.microsoft.com/office/drawing/2016/ink" xmlns:am3d="http://schemas.microsoft.com/office/drawing/2017/model3d" xmlns:o="urn:schemas-microsoft-com:office:office" xmlns:oel="http://schemas.microsoft.com/office/2019/extlst" xmlns:r="http://schemas.openxmlformats.org/officeDocument/2006/relationships" xmlns:m="http://schemas.openxmlformats.org/officeDocument/2006/math" xmlns:v="urn:schemas-microsoft-com:vml" xmlns:wp14="http://schemas.microsoft.com/office/word/2010/wordprocessingDrawing" xmlns:wp="http://schemas.openxmlformats.org/drawingml/2006/wordprocessingDrawing" xmlns:w10="urn:schemas-microsoft-com:office:word" xmlns:w="http://schemas.openxmlformats.org/wordprocessingml/2006/main" xmlns:w14="http://schemas.microsoft.com/office/word/2010/wordml" xmlns:w15="http://schemas.microsoft.com/office/word/2012/wordml" xmlns:w16cex="http://schemas.microsoft.com/office/word/2018/wordml/cex" xmlns:w16cid="http://schemas.microsoft.com/office/word/2016/wordml/cid" xmlns:w16="http://schemas.microsoft.com/office/word/2018/wordml" xmlns:w16du="http://schemas.microsoft.com/office/word/2023/wordml/word16du" xmlns:w16sdtdh="http://schemas.microsoft.com/office/word/2020/wordml/sdtdatahash" xmlns:w16sdtfl="http://schemas.microsoft.com/office/word/2024/wordml/sdtformatlock" xmlns:w16se="http://schemas.microsoft.com/office/word/2015/wordml/symex" xmlns:wpg="http://schemas.microsoft.com/office/word/2010/wordprocessingGroup" xmlns:wpi="http://schemas.microsoft.com/office/word/2010/wordprocessingInk" xmlns:wne="http://schemas.microsoft.com/office/word/2006/wordml" xmlns:wps="http://schemas.microsoft.com/office/word/2010/wordprocessingShape" mc:Ignorable="w14 w15 w16se w16cid w16 w16cex w16sdtdh w16sdtfl w16du wp14">
-  <w:p>
-    <w:pPr>
-      <w:pStyle w:val="af1"/>
-    </w:pPr>
-  </w:p>
-</w:hdr>
-</file>
-
-<file path=word/header2.xml><?xml version="1.0" encoding="utf-8"?>
-<w:hdr xmlns:wpc="http://schemas.microsoft.com/office/word/2010/wordprocessingCanvas" xmlns:cx="http://schemas.microsoft.com/office/drawing/2014/chartex" xmlns:cx1="http://schemas.microsoft.com/office/drawing/2015/9/8/chartex" xmlns:cx2="http://schemas.microsoft.com/office/drawing/2015/10/21/chartex" xmlns:cx3="http://schemas.microsoft.com/office/drawing/2016/5/9/chartex" xmlns:cx4="http://schemas.microsoft.com/office/drawing/2016/5/10/chartex" xmlns:cx5="http://schemas.microsoft.com/office/drawing/2016/5/11/chartex" xmlns:cx6="http://schemas.microsoft.com/office/drawing/2016/5/12/chartex" xmlns:cx7="http://schemas.microsoft.com/office/drawing/2016/5/13/chartex" xmlns:cx8="http://schemas.microsoft.com/office/drawing/2016/5/14/chartex" xmlns:mc="http://schemas.openxmlformats.org/markup-compatibility/2006" xmlns:aink="http://schemas.microsoft.com/office/drawing/2016/ink" xmlns:am3d="http://schemas.microsoft.com/office/drawing/2017/model3d" xmlns:o="urn:schemas-microsoft-com:office:office" xmlns:oel="http://schemas.microsoft.com/office/2019/extlst" xmlns:r="http://schemas.openxmlformats.org/officeDocument/2006/relationships" xmlns:m="http://schemas.openxmlformats.org/officeDocument/2006/math" xmlns:v="urn:schemas-microsoft-com:vml" xmlns:wp14="http://schemas.microsoft.com/office/word/2010/wordprocessingDrawing" xmlns:wp="http://schemas.openxmlformats.org/drawingml/2006/wordprocessingDrawing" xmlns:w10="urn:schemas-microsoft-com:office:word" xmlns:w="http://schemas.openxmlformats.org/wordprocessingml/2006/main" xmlns:w14="http://schemas.microsoft.com/office/word/2010/wordml" xmlns:w15="http://schemas.microsoft.com/office/word/2012/wordml" xmlns:w16cex="http://schemas.microsoft.com/office/word/2018/wordml/cex" xmlns:w16cid="http://schemas.microsoft.com/office/word/2016/wordml/cid" xmlns:w16="http://schemas.microsoft.com/office/word/2018/wordml" xmlns:w16du="http://schemas.microsoft.com/office/word/2023/wordml/word16du" xmlns:w16sdtdh="http://schemas.microsoft.com/office/word/2020/wordml/sdtdatahash" xmlns:w16sdtfl="http://schemas.microsoft.com/office/word/2024/wordml/sdtformatlock" xmlns:w16se="http://schemas.microsoft.com/office/word/2015/wordml/symex" xmlns:wpg="http://schemas.microsoft.com/office/word/2010/wordprocessingGroup" xmlns:wpi="http://schemas.microsoft.com/office/word/2010/wordprocessingInk" xmlns:wne="http://schemas.microsoft.com/office/word/2006/wordml" xmlns:wps="http://schemas.microsoft.com/office/word/2010/wordprocessingShape" mc:Ignorable="w14 w15 w16se w16cid w16 w16cex w16sdtdh w16sdtfl w16du wp14">
-  <w:p>
-    <w:pPr>
-      <w:pStyle w:val="af1"/>
-    </w:pPr>
-  </w:p>
-</w:hdr>
-</file>
-
-<file path=word/header3.xml><?xml version="1.0" encoding="utf-8"?>
-<w:hdr xmlns:wpc="http://schemas.microsoft.com/office/word/2010/wordprocessingCanvas" xmlns:cx="http://schemas.microsoft.com/office/drawing/2014/chartex" xmlns:cx1="http://schemas.microsoft.com/office/drawing/2015/9/8/chartex" xmlns:cx2="http://schemas.microsoft.com/office/drawing/2015/10/21/chartex" xmlns:cx3="http://schemas.microsoft.com/office/drawing/2016/5/9/chartex" xmlns:cx4="http://schemas.microsoft.com/office/drawing/2016/5/10/chartex" xmlns:cx5="http://schemas.microsoft.com/office/drawing/2016/5/11/chartex" xmlns:cx6="http://schemas.microsoft.com/office/drawing/2016/5/12/chartex" xmlns:cx7="http://schemas.microsoft.com/office/drawing/2016/5/13/chartex" xmlns:cx8="http://schemas.microsoft.com/office/drawing/2016/5/14/chartex" xmlns:mc="http://schemas.openxmlformats.org/markup-compatibility/2006" xmlns:aink="http://schemas.microsoft.com/office/drawing/2016/ink" xmlns:am3d="http://schemas.microsoft.com/office/drawing/2017/model3d" xmlns:o="urn:schemas-microsoft-com:office:office" xmlns:oel="http://schemas.microsoft.com/office/2019/extlst" xmlns:r="http://schemas.openxmlformats.org/officeDocument/2006/relationships" xmlns:m="http://schemas.openxmlformats.org/officeDocument/2006/math" xmlns:v="urn:schemas-microsoft-com:vml" xmlns:wp14="http://schemas.microsoft.com/office/word/2010/wordprocessingDrawing" xmlns:wp="http://schemas.openxmlformats.org/drawingml/2006/wordprocessingDrawing" xmlns:w10="urn:schemas-microsoft-com:office:word" xmlns:w="http://schemas.openxmlformats.org/wordprocessingml/2006/main" xmlns:w14="http://schemas.microsoft.com/office/word/2010/wordml" xmlns:w15="http://schemas.microsoft.com/office/word/2012/wordml" xmlns:w16cex="http://schemas.microsoft.com/office/word/2018/wordml/cex" xmlns:w16cid="http://schemas.microsoft.com/office/word/2016/wordml/cid" xmlns:w16="http://schemas.microsoft.com/office/word/2018/wordml" xmlns:w16du="http://schemas.microsoft.com/office/word/2023/wordml/word16du" xmlns:w16sdtdh="http://schemas.microsoft.com/office/word/2020/wordml/sdtdatahash" xmlns:w16sdtfl="http://schemas.microsoft.com/office/word/2024/wordml/sdtformatlock" xmlns:w16se="http://schemas.microsoft.com/office/word/2015/wordml/symex" xmlns:wpg="http://schemas.microsoft.com/office/word/2010/wordprocessingGroup" xmlns:wpi="http://schemas.microsoft.com/office/word/2010/wordprocessingInk" xmlns:wne="http://schemas.microsoft.com/office/word/2006/wordml" xmlns:wps="http://schemas.microsoft.com/office/word/2010/wordprocessingShape" mc:Ignorable="w14 w15 w16se w16cid w16 w16cex w16sdtdh w16sdtfl w16du wp14">
-  <w:p>
-    <w:pPr>
-      <w:pStyle w:val="af1"/>
-    </w:pPr>
-  </w:p>
-</w:hdr>
 </file>
 
 <file path=word/numbering.xml><?xml version="1.0" encoding="utf-8"?>
@@ -16050,7 +18167,6 @@
   <w:style w:type="character" w:default="1" w:styleId="a0">
     <w:name w:val="Default Paragraph Font"/>
     <w:uiPriority w:val="1"/>
-    <w:semiHidden/>
     <w:unhideWhenUsed/>
   </w:style>
   <w:style w:type="table" w:default="1" w:styleId="a1">

</xml_diff>